<commit_message>
Lots of documentation changes
</commit_message>
<xml_diff>
--- a/Documentation/504 Engineering Robotic Arm.docx
+++ b/Documentation/504 Engineering Robotic Arm.docx
@@ -1601,9 +1601,2658 @@
           <w:szCs w:val="24"/>
         </w:rPr>
       </w:pPr>
+      <w:r>
+        <w:rPr>
+          <w:rFonts w:ascii="Times New Roman" w:hAnsi="Times New Roman" w:cs="Times New Roman"/>
+          <w:sz w:val="24"/>
+          <w:szCs w:val="24"/>
+        </w:rPr>
+        <w:tab/>
+        <w:t xml:space="preserve">This chapter includes the building instructions in order to build 504 Engineering’s manipulator so that North Paulding Robotics can assemble and repair any part of manipulator. </w:t>
+      </w:r>
+      <w:r>
+        <w:rPr>
+          <w:rFonts w:ascii="Times New Roman" w:hAnsi="Times New Roman" w:cs="Times New Roman"/>
+          <w:sz w:val="24"/>
+          <w:szCs w:val="24"/>
+        </w:rPr>
+        <w:t>All</w:t>
+      </w:r>
+      <w:r>
+        <w:rPr>
+          <w:rFonts w:ascii="Times New Roman" w:hAnsi="Times New Roman" w:cs="Times New Roman"/>
+          <w:sz w:val="24"/>
+          <w:szCs w:val="24"/>
+        </w:rPr>
+        <w:t xml:space="preserve"> the following parts are labelled with an alphabetical and numerical codex, which are put into Figure 1.1 </w:t>
+      </w:r>
+      <w:r>
+        <w:rPr>
+          <w:rFonts w:ascii="Times New Roman" w:hAnsi="Times New Roman" w:cs="Times New Roman"/>
+          <w:sz w:val="24"/>
+          <w:szCs w:val="24"/>
+        </w:rPr>
+        <w:t xml:space="preserve">for easy reading. </w:t>
+      </w:r>
+    </w:p>
+    <w:p>
+      <w:pPr>
+        <w:spacing w:line="480" w:lineRule="auto"/>
+        <w:rPr>
+          <w:rFonts w:ascii="Times New Roman" w:hAnsi="Times New Roman" w:cs="Times New Roman"/>
+          <w:sz w:val="24"/>
+          <w:szCs w:val="24"/>
+        </w:rPr>
+      </w:pPr>
+      <w:r>
+        <w:rPr>
+          <w:rFonts w:ascii="Times New Roman" w:hAnsi="Times New Roman" w:cs="Times New Roman"/>
+          <w:sz w:val="24"/>
+          <w:szCs w:val="24"/>
+        </w:rPr>
+        <w:t>Instruction Steps:</w:t>
+      </w:r>
+    </w:p>
+    <w:p>
+      <w:pPr>
+        <w:pStyle w:val="ListParagraph"/>
+        <w:numPr>
+          <w:ilvl w:val="0"/>
+          <w:numId w:val="4"/>
+        </w:numPr>
+        <w:spacing w:line="480" w:lineRule="auto"/>
+        <w:rPr>
+          <w:rFonts w:ascii="Times New Roman" w:hAnsi="Times New Roman" w:cs="Times New Roman"/>
+          <w:sz w:val="24"/>
+          <w:szCs w:val="24"/>
+        </w:rPr>
+      </w:pPr>
+      <w:r>
+        <w:rPr>
+          <w:rFonts w:ascii="Times New Roman" w:hAnsi="Times New Roman" w:cs="Times New Roman"/>
+          <w:noProof/>
+          <w:sz w:val="24"/>
+          <w:szCs w:val="24"/>
+        </w:rPr>
+        <w:drawing>
+          <wp:anchor distT="0" distB="0" distL="114300" distR="114300" simplePos="0" relativeHeight="251686912" behindDoc="1" locked="0" layoutInCell="1" allowOverlap="1" wp14:anchorId="5E6D6283" wp14:editId="4942B376">
+            <wp:simplePos x="0" y="0"/>
+            <wp:positionH relativeFrom="margin">
+              <wp:align>left</wp:align>
+            </wp:positionH>
+            <wp:positionV relativeFrom="paragraph">
+              <wp:posOffset>2583180</wp:posOffset>
+            </wp:positionV>
+            <wp:extent cx="3038475" cy="2162175"/>
+            <wp:effectExtent l="0" t="0" r="9525" b="9525"/>
+            <wp:wrapTight wrapText="bothSides">
+              <wp:wrapPolygon edited="0">
+                <wp:start x="0" y="0"/>
+                <wp:lineTo x="0" y="21505"/>
+                <wp:lineTo x="21532" y="21505"/>
+                <wp:lineTo x="21532" y="0"/>
+                <wp:lineTo x="0" y="0"/>
+              </wp:wrapPolygon>
+            </wp:wrapTight>
+            <wp:docPr id="12" name="Picture 12" descr="A picture containing graphical user interface&#10;&#10;Description automatically generated"/>
+            <wp:cNvGraphicFramePr>
+              <a:graphicFrameLocks xmlns:a="http://schemas.openxmlformats.org/drawingml/2006/main" noChangeAspect="1"/>
+            </wp:cNvGraphicFramePr>
+            <a:graphic xmlns:a="http://schemas.openxmlformats.org/drawingml/2006/main">
+              <a:graphicData uri="http://schemas.openxmlformats.org/drawingml/2006/picture">
+                <pic:pic xmlns:pic="http://schemas.openxmlformats.org/drawingml/2006/picture">
+                  <pic:nvPicPr>
+                    <pic:cNvPr id="12" name="Picture 12" descr="A picture containing graphical user interface&#10;&#10;Description automatically generated"/>
+                    <pic:cNvPicPr/>
+                  </pic:nvPicPr>
+                  <pic:blipFill>
+                    <a:blip r:embed="rId13" cstate="print">
+                      <a:extLst>
+                        <a:ext uri="{28A0092B-C50C-407E-A947-70E740481C1C}">
+                          <a14:useLocalDpi xmlns:a14="http://schemas.microsoft.com/office/drawing/2010/main" val="0"/>
+                        </a:ext>
+                      </a:extLst>
+                    </a:blip>
+                    <a:stretch>
+                      <a:fillRect/>
+                    </a:stretch>
+                  </pic:blipFill>
+                  <pic:spPr>
+                    <a:xfrm>
+                      <a:off x="0" y="0"/>
+                      <a:ext cx="3038475" cy="2162175"/>
+                    </a:xfrm>
+                    <a:prstGeom prst="rect">
+                      <a:avLst/>
+                    </a:prstGeom>
+                  </pic:spPr>
+                </pic:pic>
+              </a:graphicData>
+            </a:graphic>
+            <wp14:sizeRelH relativeFrom="margin">
+              <wp14:pctWidth>0</wp14:pctWidth>
+            </wp14:sizeRelH>
+            <wp14:sizeRelV relativeFrom="margin">
+              <wp14:pctHeight>0</wp14:pctHeight>
+            </wp14:sizeRelV>
+          </wp:anchor>
+        </w:drawing>
+      </w:r>
+      <w:r>
+        <w:rPr>
+          <w:rFonts w:ascii="Times New Roman" w:hAnsi="Times New Roman" w:cs="Times New Roman"/>
+          <w:noProof/>
+          <w:sz w:val="24"/>
+          <w:szCs w:val="24"/>
+        </w:rPr>
+        <w:drawing>
+          <wp:anchor distT="0" distB="0" distL="114300" distR="114300" simplePos="0" relativeHeight="251684864" behindDoc="1" locked="0" layoutInCell="1" allowOverlap="1" wp14:anchorId="299009D2" wp14:editId="16C28DBB">
+            <wp:simplePos x="0" y="0"/>
+            <wp:positionH relativeFrom="column">
+              <wp:posOffset>2334260</wp:posOffset>
+            </wp:positionH>
+            <wp:positionV relativeFrom="paragraph">
+              <wp:posOffset>440055</wp:posOffset>
+            </wp:positionV>
+            <wp:extent cx="3846830" cy="1933575"/>
+            <wp:effectExtent l="0" t="0" r="1270" b="9525"/>
+            <wp:wrapTight wrapText="bothSides">
+              <wp:wrapPolygon edited="0">
+                <wp:start x="0" y="0"/>
+                <wp:lineTo x="0" y="21494"/>
+                <wp:lineTo x="21500" y="21494"/>
+                <wp:lineTo x="21500" y="0"/>
+                <wp:lineTo x="0" y="0"/>
+              </wp:wrapPolygon>
+            </wp:wrapTight>
+            <wp:docPr id="8" name="Picture 8" descr="Diagram&#10;&#10;Description automatically generated"/>
+            <wp:cNvGraphicFramePr>
+              <a:graphicFrameLocks xmlns:a="http://schemas.openxmlformats.org/drawingml/2006/main" noChangeAspect="1"/>
+            </wp:cNvGraphicFramePr>
+            <a:graphic xmlns:a="http://schemas.openxmlformats.org/drawingml/2006/main">
+              <a:graphicData uri="http://schemas.openxmlformats.org/drawingml/2006/picture">
+                <pic:pic xmlns:pic="http://schemas.openxmlformats.org/drawingml/2006/picture">
+                  <pic:nvPicPr>
+                    <pic:cNvPr id="8" name="Picture 8" descr="Diagram&#10;&#10;Description automatically generated"/>
+                    <pic:cNvPicPr/>
+                  </pic:nvPicPr>
+                  <pic:blipFill>
+                    <a:blip r:embed="rId14" cstate="print">
+                      <a:extLst>
+                        <a:ext uri="{28A0092B-C50C-407E-A947-70E740481C1C}">
+                          <a14:useLocalDpi xmlns:a14="http://schemas.microsoft.com/office/drawing/2010/main" val="0"/>
+                        </a:ext>
+                      </a:extLst>
+                    </a:blip>
+                    <a:stretch>
+                      <a:fillRect/>
+                    </a:stretch>
+                  </pic:blipFill>
+                  <pic:spPr>
+                    <a:xfrm>
+                      <a:off x="0" y="0"/>
+                      <a:ext cx="3846830" cy="1933575"/>
+                    </a:xfrm>
+                    <a:prstGeom prst="rect">
+                      <a:avLst/>
+                    </a:prstGeom>
+                  </pic:spPr>
+                </pic:pic>
+              </a:graphicData>
+            </a:graphic>
+            <wp14:sizeRelH relativeFrom="margin">
+              <wp14:pctWidth>0</wp14:pctWidth>
+            </wp14:sizeRelH>
+            <wp14:sizeRelV relativeFrom="margin">
+              <wp14:pctHeight>0</wp14:pctHeight>
+            </wp14:sizeRelV>
+          </wp:anchor>
+        </w:drawing>
+      </w:r>
+      <w:r>
+        <w:rPr>
+          <w:rFonts w:ascii="Times New Roman" w:hAnsi="Times New Roman" w:cs="Times New Roman"/>
+          <w:sz w:val="24"/>
+          <w:szCs w:val="24"/>
+        </w:rPr>
+        <w:t xml:space="preserve">Take part one A0000 and six </w:t>
+      </w:r>
+      <w:r>
+        <w:rPr>
+          <w:rFonts w:ascii="Times New Roman" w:hAnsi="Times New Roman" w:cs="Times New Roman"/>
+          <w:sz w:val="24"/>
+          <w:szCs w:val="24"/>
+        </w:rPr>
+        <w:t xml:space="preserve">of A0001. Using a pair of needle nose </w:t>
+      </w:r>
+      <w:r>
+        <w:rPr>
+          <w:rFonts w:ascii="Times New Roman" w:hAnsi="Times New Roman" w:cs="Times New Roman"/>
+          <w:sz w:val="24"/>
+          <w:szCs w:val="24"/>
+        </w:rPr>
+        <w:t xml:space="preserve">pliers’, </w:t>
+      </w:r>
+      <w:r>
+        <w:rPr>
+          <w:rFonts w:ascii="Times New Roman" w:hAnsi="Times New Roman" w:cs="Times New Roman"/>
+          <w:sz w:val="24"/>
+          <w:szCs w:val="24"/>
+        </w:rPr>
+        <w:t xml:space="preserve">position one at the opening of each of the following positions marked by the arrows. </w:t>
+      </w:r>
+      <w:r>
+        <w:rPr>
+          <w:rFonts w:ascii="Times New Roman" w:hAnsi="Times New Roman" w:cs="Times New Roman"/>
+          <w:sz w:val="24"/>
+          <w:szCs w:val="24"/>
+        </w:rPr>
+        <w:t xml:space="preserve">After positioning the threaded inserts at their corresponding locations, use a hot soldering iron to push the threaded inserts into the holes until the top of the insert is just below the top of the hole. Make sure to insert them straight and precise due to the possibility of an error causing the entire part to be remade. </w:t>
+      </w:r>
+      <w:r>
+        <w:rPr>
+          <w:rFonts w:ascii="Times New Roman" w:hAnsi="Times New Roman" w:cs="Times New Roman"/>
+          <w:sz w:val="24"/>
+          <w:szCs w:val="24"/>
+        </w:rPr>
+        <w:t xml:space="preserve">When you are finished the assembly should look close to the image to the left. If it does not look the same, compare them and attempt to remedy the situation. </w:t>
+      </w:r>
+    </w:p>
+    <w:p>
+      <w:pPr>
+        <w:pStyle w:val="ListParagraph"/>
+        <w:numPr>
+          <w:ilvl w:val="0"/>
+          <w:numId w:val="4"/>
+        </w:numPr>
+        <w:spacing w:line="480" w:lineRule="auto"/>
+        <w:rPr>
+          <w:rFonts w:ascii="Times New Roman" w:hAnsi="Times New Roman" w:cs="Times New Roman"/>
+          <w:sz w:val="24"/>
+          <w:szCs w:val="24"/>
+        </w:rPr>
+      </w:pPr>
+      <w:r>
+        <w:rPr>
+          <w:rFonts w:ascii="Times New Roman" w:hAnsi="Times New Roman" w:cs="Times New Roman"/>
+          <w:noProof/>
+          <w:sz w:val="24"/>
+          <w:szCs w:val="24"/>
+        </w:rPr>
+        <w:lastRenderedPageBreak/>
+        <w:drawing>
+          <wp:anchor distT="0" distB="0" distL="114300" distR="114300" simplePos="0" relativeHeight="251685888" behindDoc="1" locked="0" layoutInCell="1" allowOverlap="1" wp14:anchorId="4B361565" wp14:editId="78C2B3D5">
+            <wp:simplePos x="0" y="0"/>
+            <wp:positionH relativeFrom="column">
+              <wp:posOffset>3038475</wp:posOffset>
+            </wp:positionH>
+            <wp:positionV relativeFrom="paragraph">
+              <wp:posOffset>10160</wp:posOffset>
+            </wp:positionV>
+            <wp:extent cx="3143250" cy="2277745"/>
+            <wp:effectExtent l="0" t="0" r="0" b="8255"/>
+            <wp:wrapTight wrapText="bothSides">
+              <wp:wrapPolygon edited="0">
+                <wp:start x="0" y="0"/>
+                <wp:lineTo x="0" y="21498"/>
+                <wp:lineTo x="21469" y="21498"/>
+                <wp:lineTo x="21469" y="0"/>
+                <wp:lineTo x="0" y="0"/>
+              </wp:wrapPolygon>
+            </wp:wrapTight>
+            <wp:docPr id="11" name="Picture 11" descr="Graphical user interface, application&#10;&#10;Description automatically generated"/>
+            <wp:cNvGraphicFramePr>
+              <a:graphicFrameLocks xmlns:a="http://schemas.openxmlformats.org/drawingml/2006/main" noChangeAspect="1"/>
+            </wp:cNvGraphicFramePr>
+            <a:graphic xmlns:a="http://schemas.openxmlformats.org/drawingml/2006/main">
+              <a:graphicData uri="http://schemas.openxmlformats.org/drawingml/2006/picture">
+                <pic:pic xmlns:pic="http://schemas.openxmlformats.org/drawingml/2006/picture">
+                  <pic:nvPicPr>
+                    <pic:cNvPr id="11" name="Picture 11" descr="Graphical user interface, application&#10;&#10;Description automatically generated"/>
+                    <pic:cNvPicPr/>
+                  </pic:nvPicPr>
+                  <pic:blipFill>
+                    <a:blip r:embed="rId15" cstate="print">
+                      <a:extLst>
+                        <a:ext uri="{28A0092B-C50C-407E-A947-70E740481C1C}">
+                          <a14:useLocalDpi xmlns:a14="http://schemas.microsoft.com/office/drawing/2010/main" val="0"/>
+                        </a:ext>
+                      </a:extLst>
+                    </a:blip>
+                    <a:stretch>
+                      <a:fillRect/>
+                    </a:stretch>
+                  </pic:blipFill>
+                  <pic:spPr>
+                    <a:xfrm>
+                      <a:off x="0" y="0"/>
+                      <a:ext cx="3143250" cy="2277745"/>
+                    </a:xfrm>
+                    <a:prstGeom prst="rect">
+                      <a:avLst/>
+                    </a:prstGeom>
+                  </pic:spPr>
+                </pic:pic>
+              </a:graphicData>
+            </a:graphic>
+            <wp14:sizeRelH relativeFrom="margin">
+              <wp14:pctWidth>0</wp14:pctWidth>
+            </wp14:sizeRelH>
+            <wp14:sizeRelV relativeFrom="margin">
+              <wp14:pctHeight>0</wp14:pctHeight>
+            </wp14:sizeRelV>
+          </wp:anchor>
+        </w:drawing>
+      </w:r>
+      <w:r>
+        <w:rPr>
+          <w:rFonts w:ascii="Times New Roman" w:hAnsi="Times New Roman" w:cs="Times New Roman"/>
+          <w:sz w:val="24"/>
+          <w:szCs w:val="24"/>
+        </w:rPr>
+        <w:t>Next take part A0002 as well as the rest of the assembly, position the part as seen as in the image. Then take four of the M</w:t>
+      </w:r>
+      <w:r>
+        <w:rPr>
+          <w:rFonts w:ascii="Times New Roman" w:hAnsi="Times New Roman" w:cs="Times New Roman"/>
+          <w:sz w:val="24"/>
+          <w:szCs w:val="24"/>
+        </w:rPr>
+        <w:t>3</w:t>
+      </w:r>
+      <w:r>
+        <w:rPr>
+          <w:rFonts w:ascii="Times New Roman" w:hAnsi="Times New Roman" w:cs="Times New Roman"/>
+          <w:sz w:val="24"/>
+          <w:szCs w:val="24"/>
+        </w:rPr>
+        <w:t xml:space="preserve"> screws included and screw part A0002 into position. </w:t>
+      </w:r>
+      <w:r>
+        <w:rPr>
+          <w:rFonts w:ascii="Times New Roman" w:hAnsi="Times New Roman" w:cs="Times New Roman"/>
+          <w:sz w:val="24"/>
+          <w:szCs w:val="24"/>
+        </w:rPr>
+        <w:t xml:space="preserve">When finished the assembly should look like the image to the right. If it does not, </w:t>
+      </w:r>
+      <w:r>
+        <w:rPr>
+          <w:rFonts w:ascii="Times New Roman" w:hAnsi="Times New Roman" w:cs="Times New Roman"/>
+          <w:sz w:val="24"/>
+          <w:szCs w:val="24"/>
+        </w:rPr>
+        <w:t xml:space="preserve">then compare and attempt to remedy the situation. </w:t>
+      </w:r>
+    </w:p>
+    <w:p>
+      <w:pPr>
+        <w:pStyle w:val="ListParagraph"/>
+        <w:spacing w:line="480" w:lineRule="auto"/>
+        <w:rPr>
+          <w:rFonts w:ascii="Times New Roman" w:hAnsi="Times New Roman" w:cs="Times New Roman"/>
+          <w:sz w:val="24"/>
+          <w:szCs w:val="24"/>
+        </w:rPr>
+      </w:pPr>
+    </w:p>
+    <w:p>
+      <w:pPr>
+        <w:pStyle w:val="ListParagraph"/>
+        <w:numPr>
+          <w:ilvl w:val="0"/>
+          <w:numId w:val="4"/>
+        </w:numPr>
+        <w:spacing w:line="480" w:lineRule="auto"/>
+        <w:rPr>
+          <w:rFonts w:ascii="Times New Roman" w:hAnsi="Times New Roman" w:cs="Times New Roman"/>
+          <w:sz w:val="24"/>
+          <w:szCs w:val="24"/>
+        </w:rPr>
+      </w:pPr>
+      <w:r>
+        <w:rPr>
+          <w:rFonts w:ascii="Times New Roman" w:hAnsi="Times New Roman" w:cs="Times New Roman"/>
+          <w:noProof/>
+          <w:sz w:val="24"/>
+          <w:szCs w:val="24"/>
+        </w:rPr>
+        <w:drawing>
+          <wp:anchor distT="0" distB="0" distL="114300" distR="114300" simplePos="0" relativeHeight="251689984" behindDoc="1" locked="0" layoutInCell="1" allowOverlap="1" wp14:anchorId="5370EE49" wp14:editId="6644B3E9">
+            <wp:simplePos x="0" y="0"/>
+            <wp:positionH relativeFrom="margin">
+              <wp:align>right</wp:align>
+            </wp:positionH>
+            <wp:positionV relativeFrom="paragraph">
+              <wp:posOffset>34290</wp:posOffset>
+            </wp:positionV>
+            <wp:extent cx="2042795" cy="1743075"/>
+            <wp:effectExtent l="0" t="0" r="0" b="9525"/>
+            <wp:wrapTight wrapText="bothSides">
+              <wp:wrapPolygon edited="0">
+                <wp:start x="0" y="0"/>
+                <wp:lineTo x="0" y="21482"/>
+                <wp:lineTo x="21352" y="21482"/>
+                <wp:lineTo x="21352" y="0"/>
+                <wp:lineTo x="0" y="0"/>
+              </wp:wrapPolygon>
+            </wp:wrapTight>
+            <wp:docPr id="15" name="Picture 15" descr="A picture containing electronics&#10;&#10;Description automatically generated"/>
+            <wp:cNvGraphicFramePr>
+              <a:graphicFrameLocks xmlns:a="http://schemas.openxmlformats.org/drawingml/2006/main" noChangeAspect="1"/>
+            </wp:cNvGraphicFramePr>
+            <a:graphic xmlns:a="http://schemas.openxmlformats.org/drawingml/2006/main">
+              <a:graphicData uri="http://schemas.openxmlformats.org/drawingml/2006/picture">
+                <pic:pic xmlns:pic="http://schemas.openxmlformats.org/drawingml/2006/picture">
+                  <pic:nvPicPr>
+                    <pic:cNvPr id="15" name="Picture 15" descr="A picture containing electronics&#10;&#10;Description automatically generated"/>
+                    <pic:cNvPicPr/>
+                  </pic:nvPicPr>
+                  <pic:blipFill>
+                    <a:blip r:embed="rId16" cstate="print">
+                      <a:extLst>
+                        <a:ext uri="{28A0092B-C50C-407E-A947-70E740481C1C}">
+                          <a14:useLocalDpi xmlns:a14="http://schemas.microsoft.com/office/drawing/2010/main" val="0"/>
+                        </a:ext>
+                      </a:extLst>
+                    </a:blip>
+                    <a:stretch>
+                      <a:fillRect/>
+                    </a:stretch>
+                  </pic:blipFill>
+                  <pic:spPr>
+                    <a:xfrm>
+                      <a:off x="0" y="0"/>
+                      <a:ext cx="2042795" cy="1743075"/>
+                    </a:xfrm>
+                    <a:prstGeom prst="rect">
+                      <a:avLst/>
+                    </a:prstGeom>
+                  </pic:spPr>
+                </pic:pic>
+              </a:graphicData>
+            </a:graphic>
+          </wp:anchor>
+        </w:drawing>
+      </w:r>
+      <w:r>
+        <w:rPr>
+          <w:rFonts w:ascii="Times New Roman" w:hAnsi="Times New Roman" w:cs="Times New Roman"/>
+          <w:sz w:val="24"/>
+          <w:szCs w:val="24"/>
+        </w:rPr>
+        <w:t xml:space="preserve">Take part A0003 and A0004, position part A0003 on to the output shaft of part A0004 like in the image to the right. After you have positioned it correctly, take a M2 hex key (inside your IFixit set) and tighten the black restraining screws on the side of part A0003. </w:t>
+      </w:r>
+    </w:p>
+    <w:p>
+      <w:pPr>
+        <w:pStyle w:val="ListParagraph"/>
+        <w:spacing w:line="480" w:lineRule="auto"/>
+        <w:rPr>
+          <w:rFonts w:ascii="Times New Roman" w:hAnsi="Times New Roman" w:cs="Times New Roman"/>
+          <w:sz w:val="24"/>
+          <w:szCs w:val="24"/>
+        </w:rPr>
+      </w:pPr>
+    </w:p>
+    <w:p>
+      <w:pPr>
+        <w:pStyle w:val="ListParagraph"/>
+        <w:numPr>
+          <w:ilvl w:val="0"/>
+          <w:numId w:val="4"/>
+        </w:numPr>
+        <w:spacing w:line="480" w:lineRule="auto"/>
+        <w:rPr>
+          <w:rFonts w:ascii="Times New Roman" w:hAnsi="Times New Roman" w:cs="Times New Roman"/>
+          <w:sz w:val="24"/>
+          <w:szCs w:val="24"/>
+        </w:rPr>
+      </w:pPr>
+      <w:r>
+        <w:rPr>
+          <w:rFonts w:ascii="Times New Roman" w:hAnsi="Times New Roman" w:cs="Times New Roman"/>
+          <w:noProof/>
+          <w:sz w:val="24"/>
+          <w:szCs w:val="24"/>
+        </w:rPr>
+        <w:drawing>
+          <wp:anchor distT="0" distB="0" distL="114300" distR="114300" simplePos="0" relativeHeight="251688960" behindDoc="1" locked="0" layoutInCell="1" allowOverlap="1" wp14:anchorId="05D5DD75" wp14:editId="3C681828">
+            <wp:simplePos x="0" y="0"/>
+            <wp:positionH relativeFrom="column">
+              <wp:posOffset>3085465</wp:posOffset>
+            </wp:positionH>
+            <wp:positionV relativeFrom="paragraph">
+              <wp:posOffset>376555</wp:posOffset>
+            </wp:positionV>
+            <wp:extent cx="3095625" cy="2187575"/>
+            <wp:effectExtent l="0" t="0" r="9525" b="3175"/>
+            <wp:wrapTight wrapText="bothSides">
+              <wp:wrapPolygon edited="0">
+                <wp:start x="0" y="0"/>
+                <wp:lineTo x="0" y="21443"/>
+                <wp:lineTo x="21534" y="21443"/>
+                <wp:lineTo x="21534" y="0"/>
+                <wp:lineTo x="0" y="0"/>
+              </wp:wrapPolygon>
+            </wp:wrapTight>
+            <wp:docPr id="14" name="Picture 14" descr="Icon&#10;&#10;Description automatically generated"/>
+            <wp:cNvGraphicFramePr>
+              <a:graphicFrameLocks xmlns:a="http://schemas.openxmlformats.org/drawingml/2006/main" noChangeAspect="1"/>
+            </wp:cNvGraphicFramePr>
+            <a:graphic xmlns:a="http://schemas.openxmlformats.org/drawingml/2006/main">
+              <a:graphicData uri="http://schemas.openxmlformats.org/drawingml/2006/picture">
+                <pic:pic xmlns:pic="http://schemas.openxmlformats.org/drawingml/2006/picture">
+                  <pic:nvPicPr>
+                    <pic:cNvPr id="14" name="Picture 14" descr="Icon&#10;&#10;Description automatically generated"/>
+                    <pic:cNvPicPr/>
+                  </pic:nvPicPr>
+                  <pic:blipFill>
+                    <a:blip r:embed="rId17" cstate="print">
+                      <a:extLst>
+                        <a:ext uri="{28A0092B-C50C-407E-A947-70E740481C1C}">
+                          <a14:useLocalDpi xmlns:a14="http://schemas.microsoft.com/office/drawing/2010/main" val="0"/>
+                        </a:ext>
+                      </a:extLst>
+                    </a:blip>
+                    <a:stretch>
+                      <a:fillRect/>
+                    </a:stretch>
+                  </pic:blipFill>
+                  <pic:spPr>
+                    <a:xfrm>
+                      <a:off x="0" y="0"/>
+                      <a:ext cx="3095625" cy="2187575"/>
+                    </a:xfrm>
+                    <a:prstGeom prst="rect">
+                      <a:avLst/>
+                    </a:prstGeom>
+                  </pic:spPr>
+                </pic:pic>
+              </a:graphicData>
+            </a:graphic>
+            <wp14:sizeRelH relativeFrom="margin">
+              <wp14:pctWidth>0</wp14:pctWidth>
+            </wp14:sizeRelH>
+            <wp14:sizeRelV relativeFrom="margin">
+              <wp14:pctHeight>0</wp14:pctHeight>
+            </wp14:sizeRelV>
+          </wp:anchor>
+        </w:drawing>
+      </w:r>
+      <w:r>
+        <w:rPr>
+          <w:rFonts w:ascii="Times New Roman" w:hAnsi="Times New Roman" w:cs="Times New Roman"/>
+          <w:sz w:val="24"/>
+          <w:szCs w:val="24"/>
+        </w:rPr>
+        <w:t>After completing the steps above, get part A000</w:t>
+      </w:r>
+      <w:r>
+        <w:rPr>
+          <w:rFonts w:ascii="Times New Roman" w:hAnsi="Times New Roman" w:cs="Times New Roman"/>
+          <w:sz w:val="24"/>
+          <w:szCs w:val="24"/>
+        </w:rPr>
+        <w:t>4</w:t>
+      </w:r>
+      <w:r>
+        <w:rPr>
+          <w:rFonts w:ascii="Times New Roman" w:hAnsi="Times New Roman" w:cs="Times New Roman"/>
+          <w:sz w:val="24"/>
+          <w:szCs w:val="24"/>
+        </w:rPr>
+        <w:t xml:space="preserve"> and position it as seen in the image to the right. After that is completed, gather four M2.5 screws from their designated location within the toolbox. On the inside of the assembly screw part A0003 into position tightly making sure not to thread the screw head as to not be able to </w:t>
+      </w:r>
+      <w:r>
+        <w:rPr>
+          <w:rFonts w:ascii="Times New Roman" w:hAnsi="Times New Roman" w:cs="Times New Roman"/>
+          <w:noProof/>
+          <w:sz w:val="24"/>
+          <w:szCs w:val="24"/>
+        </w:rPr>
+        <w:lastRenderedPageBreak/>
+        <w:drawing>
+          <wp:anchor distT="0" distB="0" distL="114300" distR="114300" simplePos="0" relativeHeight="251691008" behindDoc="1" locked="0" layoutInCell="1" allowOverlap="1" wp14:anchorId="197D1769" wp14:editId="07847DE7">
+            <wp:simplePos x="0" y="0"/>
+            <wp:positionH relativeFrom="margin">
+              <wp:align>right</wp:align>
+            </wp:positionH>
+            <wp:positionV relativeFrom="paragraph">
+              <wp:posOffset>0</wp:posOffset>
+            </wp:positionV>
+            <wp:extent cx="2785110" cy="1457325"/>
+            <wp:effectExtent l="0" t="0" r="0" b="9525"/>
+            <wp:wrapTight wrapText="bothSides">
+              <wp:wrapPolygon edited="0">
+                <wp:start x="0" y="0"/>
+                <wp:lineTo x="0" y="21459"/>
+                <wp:lineTo x="21423" y="21459"/>
+                <wp:lineTo x="21423" y="0"/>
+                <wp:lineTo x="0" y="0"/>
+              </wp:wrapPolygon>
+            </wp:wrapTight>
+            <wp:docPr id="16" name="Picture 16" descr="A picture containing text, iPod&#10;&#10;Description automatically generated"/>
+            <wp:cNvGraphicFramePr>
+              <a:graphicFrameLocks xmlns:a="http://schemas.openxmlformats.org/drawingml/2006/main" noChangeAspect="1"/>
+            </wp:cNvGraphicFramePr>
+            <a:graphic xmlns:a="http://schemas.openxmlformats.org/drawingml/2006/main">
+              <a:graphicData uri="http://schemas.openxmlformats.org/drawingml/2006/picture">
+                <pic:pic xmlns:pic="http://schemas.openxmlformats.org/drawingml/2006/picture">
+                  <pic:nvPicPr>
+                    <pic:cNvPr id="16" name="Picture 16" descr="A picture containing text, iPod&#10;&#10;Description automatically generated"/>
+                    <pic:cNvPicPr/>
+                  </pic:nvPicPr>
+                  <pic:blipFill>
+                    <a:blip r:embed="rId18" cstate="print">
+                      <a:extLst>
+                        <a:ext uri="{28A0092B-C50C-407E-A947-70E740481C1C}">
+                          <a14:useLocalDpi xmlns:a14="http://schemas.microsoft.com/office/drawing/2010/main" val="0"/>
+                        </a:ext>
+                      </a:extLst>
+                    </a:blip>
+                    <a:stretch>
+                      <a:fillRect/>
+                    </a:stretch>
+                  </pic:blipFill>
+                  <pic:spPr>
+                    <a:xfrm>
+                      <a:off x="0" y="0"/>
+                      <a:ext cx="2785110" cy="1457325"/>
+                    </a:xfrm>
+                    <a:prstGeom prst="rect">
+                      <a:avLst/>
+                    </a:prstGeom>
+                  </pic:spPr>
+                </pic:pic>
+              </a:graphicData>
+            </a:graphic>
+          </wp:anchor>
+        </w:drawing>
+      </w:r>
+      <w:r>
+        <w:rPr>
+          <w:rFonts w:ascii="Times New Roman" w:hAnsi="Times New Roman" w:cs="Times New Roman"/>
+          <w:sz w:val="24"/>
+          <w:szCs w:val="24"/>
+        </w:rPr>
+        <w:t>remove them as you might have to do.</w:t>
+      </w:r>
+      <w:r>
+        <w:rPr>
+          <w:rFonts w:ascii="Times New Roman" w:hAnsi="Times New Roman" w:cs="Times New Roman"/>
+          <w:sz w:val="24"/>
+          <w:szCs w:val="24"/>
+        </w:rPr>
+        <w:t xml:space="preserve"> Once completed your assembly should look like the one in the image to the right. </w:t>
+      </w:r>
+      <w:r>
+        <w:rPr>
+          <w:rFonts w:ascii="Times New Roman" w:hAnsi="Times New Roman" w:cs="Times New Roman"/>
+          <w:sz w:val="24"/>
+          <w:szCs w:val="24"/>
+        </w:rPr>
+        <w:t xml:space="preserve"> </w:t>
+      </w:r>
+    </w:p>
+    <w:p>
+      <w:pPr>
+        <w:pStyle w:val="ListParagraph"/>
+        <w:rPr>
+          <w:rFonts w:ascii="Times New Roman" w:hAnsi="Times New Roman" w:cs="Times New Roman"/>
+          <w:sz w:val="24"/>
+          <w:szCs w:val="24"/>
+        </w:rPr>
+      </w:pPr>
+    </w:p>
+    <w:p>
+      <w:pPr>
+        <w:pStyle w:val="ListParagraph"/>
+        <w:spacing w:line="480" w:lineRule="auto"/>
+        <w:rPr>
+          <w:rFonts w:ascii="Times New Roman" w:hAnsi="Times New Roman" w:cs="Times New Roman"/>
+          <w:sz w:val="24"/>
+          <w:szCs w:val="24"/>
+        </w:rPr>
+      </w:pPr>
+    </w:p>
+    <w:p>
+      <w:pPr>
+        <w:pStyle w:val="ListParagraph"/>
+        <w:rPr>
+          <w:rFonts w:ascii="Times New Roman" w:hAnsi="Times New Roman" w:cs="Times New Roman"/>
+          <w:sz w:val="24"/>
+          <w:szCs w:val="24"/>
+        </w:rPr>
+      </w:pPr>
+    </w:p>
+    <w:p>
+      <w:pPr>
+        <w:pStyle w:val="ListParagraph"/>
+        <w:numPr>
+          <w:ilvl w:val="0"/>
+          <w:numId w:val="4"/>
+        </w:numPr>
+        <w:spacing w:line="480" w:lineRule="auto"/>
+        <w:rPr>
+          <w:rFonts w:ascii="Times New Roman" w:hAnsi="Times New Roman" w:cs="Times New Roman"/>
+          <w:sz w:val="24"/>
+          <w:szCs w:val="24"/>
+        </w:rPr>
+      </w:pPr>
+      <w:r>
+        <w:rPr>
+          <w:rFonts w:ascii="Times New Roman" w:hAnsi="Times New Roman" w:cs="Times New Roman"/>
+          <w:noProof/>
+          <w:sz w:val="24"/>
+          <w:szCs w:val="24"/>
+        </w:rPr>
+        <w:drawing>
+          <wp:anchor distT="0" distB="0" distL="114300" distR="114300" simplePos="0" relativeHeight="251698176" behindDoc="1" locked="0" layoutInCell="1" allowOverlap="1" wp14:anchorId="017CA81B" wp14:editId="72E57A3A">
+            <wp:simplePos x="0" y="0"/>
+            <wp:positionH relativeFrom="column">
+              <wp:posOffset>3152775</wp:posOffset>
+            </wp:positionH>
+            <wp:positionV relativeFrom="paragraph">
+              <wp:posOffset>2268220</wp:posOffset>
+            </wp:positionV>
+            <wp:extent cx="2766695" cy="1362075"/>
+            <wp:effectExtent l="0" t="0" r="0" b="9525"/>
+            <wp:wrapTight wrapText="bothSides">
+              <wp:wrapPolygon edited="0">
+                <wp:start x="0" y="0"/>
+                <wp:lineTo x="0" y="21449"/>
+                <wp:lineTo x="21417" y="21449"/>
+                <wp:lineTo x="21417" y="0"/>
+                <wp:lineTo x="0" y="0"/>
+              </wp:wrapPolygon>
+            </wp:wrapTight>
+            <wp:docPr id="23" name="Picture 23" descr="Chart&#10;&#10;Description automatically generated with medium confidence"/>
+            <wp:cNvGraphicFramePr>
+              <a:graphicFrameLocks xmlns:a="http://schemas.openxmlformats.org/drawingml/2006/main" noChangeAspect="1"/>
+            </wp:cNvGraphicFramePr>
+            <a:graphic xmlns:a="http://schemas.openxmlformats.org/drawingml/2006/main">
+              <a:graphicData uri="http://schemas.openxmlformats.org/drawingml/2006/picture">
+                <pic:pic xmlns:pic="http://schemas.openxmlformats.org/drawingml/2006/picture">
+                  <pic:nvPicPr>
+                    <pic:cNvPr id="23" name="Picture 23" descr="Chart&#10;&#10;Description automatically generated with medium confidence"/>
+                    <pic:cNvPicPr/>
+                  </pic:nvPicPr>
+                  <pic:blipFill>
+                    <a:blip r:embed="rId19" cstate="print">
+                      <a:extLst>
+                        <a:ext uri="{28A0092B-C50C-407E-A947-70E740481C1C}">
+                          <a14:useLocalDpi xmlns:a14="http://schemas.microsoft.com/office/drawing/2010/main" val="0"/>
+                        </a:ext>
+                      </a:extLst>
+                    </a:blip>
+                    <a:stretch>
+                      <a:fillRect/>
+                    </a:stretch>
+                  </pic:blipFill>
+                  <pic:spPr>
+                    <a:xfrm>
+                      <a:off x="0" y="0"/>
+                      <a:ext cx="2766695" cy="1362075"/>
+                    </a:xfrm>
+                    <a:prstGeom prst="rect">
+                      <a:avLst/>
+                    </a:prstGeom>
+                  </pic:spPr>
+                </pic:pic>
+              </a:graphicData>
+            </a:graphic>
+          </wp:anchor>
+        </w:drawing>
+      </w:r>
+      <w:r>
+        <w:rPr>
+          <w:rFonts w:ascii="Times New Roman" w:hAnsi="Times New Roman" w:cs="Times New Roman"/>
+          <w:noProof/>
+          <w:sz w:val="24"/>
+          <w:szCs w:val="24"/>
+        </w:rPr>
+        <w:drawing>
+          <wp:anchor distT="0" distB="0" distL="114300" distR="114300" simplePos="0" relativeHeight="251697152" behindDoc="1" locked="0" layoutInCell="1" allowOverlap="1" wp14:anchorId="42BDE334" wp14:editId="5DA918E1">
+            <wp:simplePos x="0" y="0"/>
+            <wp:positionH relativeFrom="column">
+              <wp:posOffset>3190875</wp:posOffset>
+            </wp:positionH>
+            <wp:positionV relativeFrom="paragraph">
+              <wp:posOffset>10795</wp:posOffset>
+            </wp:positionV>
+            <wp:extent cx="2679065" cy="1866900"/>
+            <wp:effectExtent l="0" t="0" r="6985" b="0"/>
+            <wp:wrapTight wrapText="bothSides">
+              <wp:wrapPolygon edited="0">
+                <wp:start x="0" y="0"/>
+                <wp:lineTo x="0" y="21380"/>
+                <wp:lineTo x="21503" y="21380"/>
+                <wp:lineTo x="21503" y="0"/>
+                <wp:lineTo x="0" y="0"/>
+              </wp:wrapPolygon>
+            </wp:wrapTight>
+            <wp:docPr id="22" name="Picture 22" descr="A picture containing light&#10;&#10;Description automatically generated"/>
+            <wp:cNvGraphicFramePr>
+              <a:graphicFrameLocks xmlns:a="http://schemas.openxmlformats.org/drawingml/2006/main" noChangeAspect="1"/>
+            </wp:cNvGraphicFramePr>
+            <a:graphic xmlns:a="http://schemas.openxmlformats.org/drawingml/2006/main">
+              <a:graphicData uri="http://schemas.openxmlformats.org/drawingml/2006/picture">
+                <pic:pic xmlns:pic="http://schemas.openxmlformats.org/drawingml/2006/picture">
+                  <pic:nvPicPr>
+                    <pic:cNvPr id="22" name="Picture 22" descr="A picture containing light&#10;&#10;Description automatically generated"/>
+                    <pic:cNvPicPr/>
+                  </pic:nvPicPr>
+                  <pic:blipFill>
+                    <a:blip r:embed="rId20">
+                      <a:extLst>
+                        <a:ext uri="{28A0092B-C50C-407E-A947-70E740481C1C}">
+                          <a14:useLocalDpi xmlns:a14="http://schemas.microsoft.com/office/drawing/2010/main" val="0"/>
+                        </a:ext>
+                      </a:extLst>
+                    </a:blip>
+                    <a:stretch>
+                      <a:fillRect/>
+                    </a:stretch>
+                  </pic:blipFill>
+                  <pic:spPr>
+                    <a:xfrm>
+                      <a:off x="0" y="0"/>
+                      <a:ext cx="2679065" cy="1866900"/>
+                    </a:xfrm>
+                    <a:prstGeom prst="rect">
+                      <a:avLst/>
+                    </a:prstGeom>
+                  </pic:spPr>
+                </pic:pic>
+              </a:graphicData>
+            </a:graphic>
+            <wp14:sizeRelH relativeFrom="margin">
+              <wp14:pctWidth>0</wp14:pctWidth>
+            </wp14:sizeRelH>
+            <wp14:sizeRelV relativeFrom="margin">
+              <wp14:pctHeight>0</wp14:pctHeight>
+            </wp14:sizeRelV>
+          </wp:anchor>
+        </w:drawing>
+      </w:r>
+      <w:r>
+        <w:rPr>
+          <w:rFonts w:ascii="Times New Roman" w:hAnsi="Times New Roman" w:cs="Times New Roman"/>
+          <w:sz w:val="24"/>
+          <w:szCs w:val="24"/>
+        </w:rPr>
+        <w:t xml:space="preserve">Next take </w:t>
+      </w:r>
+      <w:r>
+        <w:rPr>
+          <w:rFonts w:ascii="Times New Roman" w:hAnsi="Times New Roman" w:cs="Times New Roman"/>
+          <w:sz w:val="24"/>
+          <w:szCs w:val="24"/>
+        </w:rPr>
+        <w:t>two A0006, and one of each A0005 and A0007</w:t>
+      </w:r>
+      <w:r>
+        <w:rPr>
+          <w:rFonts w:ascii="Times New Roman" w:hAnsi="Times New Roman" w:cs="Times New Roman"/>
+          <w:sz w:val="24"/>
+          <w:szCs w:val="24"/>
+        </w:rPr>
+        <w:t xml:space="preserve">, and one M3x30mm screw. </w:t>
+      </w:r>
+      <w:r>
+        <w:rPr>
+          <w:rFonts w:ascii="Times New Roman" w:hAnsi="Times New Roman" w:cs="Times New Roman"/>
+          <w:sz w:val="24"/>
+          <w:szCs w:val="24"/>
+        </w:rPr>
+        <w:t xml:space="preserve">Take part A0005 and the M3x30mm and screw it into position as seen in the image to the right. </w:t>
+      </w:r>
+      <w:r>
+        <w:rPr>
+          <w:rFonts w:ascii="Times New Roman" w:hAnsi="Times New Roman" w:cs="Times New Roman"/>
+          <w:sz w:val="24"/>
+          <w:szCs w:val="24"/>
+        </w:rPr>
+        <w:t xml:space="preserve">Make sure to line up the center of the part with A0003 on the NEMA 17 motor. After the part is screwed into </w:t>
+      </w:r>
+      <w:r>
+        <w:rPr>
+          <w:rFonts w:ascii="Times New Roman" w:hAnsi="Times New Roman" w:cs="Times New Roman"/>
+          <w:sz w:val="24"/>
+          <w:szCs w:val="24"/>
+        </w:rPr>
+        <w:t xml:space="preserve">position take parts A0006 and slide them onto part A0005 followed by part A0007 and make sure to screw them all into position as seen in the image to the right. </w:t>
+      </w:r>
+    </w:p>
+    <w:p>
+      <w:pPr>
+        <w:spacing w:line="480" w:lineRule="auto"/>
+        <w:rPr>
+          <w:rFonts w:ascii="Times New Roman" w:hAnsi="Times New Roman" w:cs="Times New Roman"/>
+          <w:sz w:val="24"/>
+          <w:szCs w:val="24"/>
+        </w:rPr>
+      </w:pPr>
+    </w:p>
+    <w:p>
+      <w:pPr>
+        <w:spacing w:line="480" w:lineRule="auto"/>
+        <w:rPr>
+          <w:rFonts w:ascii="Times New Roman" w:hAnsi="Times New Roman" w:cs="Times New Roman"/>
+          <w:sz w:val="24"/>
+          <w:szCs w:val="24"/>
+        </w:rPr>
+      </w:pPr>
+    </w:p>
+    <w:p>
+      <w:pPr>
+        <w:spacing w:line="480" w:lineRule="auto"/>
+        <w:rPr>
+          <w:rFonts w:ascii="Times New Roman" w:hAnsi="Times New Roman" w:cs="Times New Roman"/>
+          <w:sz w:val="24"/>
+          <w:szCs w:val="24"/>
+        </w:rPr>
+      </w:pPr>
+    </w:p>
+    <w:p>
+      <w:pPr>
+        <w:spacing w:line="480" w:lineRule="auto"/>
+        <w:rPr>
+          <w:rFonts w:ascii="Times New Roman" w:hAnsi="Times New Roman" w:cs="Times New Roman"/>
+          <w:sz w:val="24"/>
+          <w:szCs w:val="24"/>
+        </w:rPr>
+      </w:pPr>
+    </w:p>
+    <w:p>
+      <w:pPr>
+        <w:spacing w:line="480" w:lineRule="auto"/>
+        <w:rPr>
+          <w:rFonts w:ascii="Times New Roman" w:hAnsi="Times New Roman" w:cs="Times New Roman"/>
+          <w:sz w:val="24"/>
+          <w:szCs w:val="24"/>
+        </w:rPr>
+      </w:pPr>
+    </w:p>
+    <w:p>
+      <w:pPr>
+        <w:pStyle w:val="ListParagraph"/>
+        <w:numPr>
+          <w:ilvl w:val="0"/>
+          <w:numId w:val="4"/>
+        </w:numPr>
+        <w:spacing w:line="480" w:lineRule="auto"/>
+        <w:rPr>
+          <w:rFonts w:ascii="Times New Roman" w:hAnsi="Times New Roman" w:cs="Times New Roman"/>
+          <w:sz w:val="24"/>
+          <w:szCs w:val="24"/>
+        </w:rPr>
+      </w:pPr>
+      <w:r>
+        <w:rPr>
+          <w:rFonts w:ascii="Times New Roman" w:hAnsi="Times New Roman" w:cs="Times New Roman"/>
+          <w:sz w:val="24"/>
+          <w:szCs w:val="24"/>
+        </w:rPr>
+        <w:lastRenderedPageBreak/>
+        <w:t xml:space="preserve">Take </w:t>
+      </w:r>
+    </w:p>
+    <w:p>
+      <w:pPr>
+        <w:spacing w:line="480" w:lineRule="auto"/>
+        <w:rPr>
+          <w:rFonts w:ascii="Times New Roman" w:hAnsi="Times New Roman" w:cs="Times New Roman"/>
+          <w:sz w:val="24"/>
+          <w:szCs w:val="24"/>
+        </w:rPr>
+      </w:pPr>
+    </w:p>
+    <w:p>
+      <w:pPr>
+        <w:spacing w:line="480" w:lineRule="auto"/>
+        <w:rPr>
+          <w:rFonts w:ascii="Times New Roman" w:hAnsi="Times New Roman" w:cs="Times New Roman"/>
+          <w:sz w:val="24"/>
+          <w:szCs w:val="24"/>
+        </w:rPr>
+      </w:pPr>
+    </w:p>
+    <w:p>
+      <w:pPr>
+        <w:spacing w:line="480" w:lineRule="auto"/>
+        <w:rPr>
+          <w:rFonts w:ascii="Times New Roman" w:hAnsi="Times New Roman" w:cs="Times New Roman"/>
+          <w:sz w:val="24"/>
+          <w:szCs w:val="24"/>
+        </w:rPr>
+      </w:pPr>
+    </w:p>
+    <w:p>
+      <w:pPr>
+        <w:spacing w:line="480" w:lineRule="auto"/>
+        <w:rPr>
+          <w:rFonts w:ascii="Times New Roman" w:hAnsi="Times New Roman" w:cs="Times New Roman"/>
+          <w:sz w:val="24"/>
+          <w:szCs w:val="24"/>
+        </w:rPr>
+      </w:pPr>
+    </w:p>
+    <w:p>
+      <w:pPr>
+        <w:spacing w:line="480" w:lineRule="auto"/>
+        <w:rPr>
+          <w:rFonts w:ascii="Times New Roman" w:hAnsi="Times New Roman" w:cs="Times New Roman"/>
+          <w:sz w:val="24"/>
+          <w:szCs w:val="24"/>
+        </w:rPr>
+      </w:pPr>
+    </w:p>
+    <w:p>
+      <w:pPr>
+        <w:spacing w:line="480" w:lineRule="auto"/>
+        <w:rPr>
+          <w:rFonts w:ascii="Times New Roman" w:hAnsi="Times New Roman" w:cs="Times New Roman"/>
+          <w:sz w:val="24"/>
+          <w:szCs w:val="24"/>
+        </w:rPr>
+      </w:pPr>
+    </w:p>
+    <w:p>
+      <w:pPr>
+        <w:spacing w:line="480" w:lineRule="auto"/>
+        <w:rPr>
+          <w:rFonts w:ascii="Times New Roman" w:hAnsi="Times New Roman" w:cs="Times New Roman"/>
+          <w:sz w:val="24"/>
+          <w:szCs w:val="24"/>
+        </w:rPr>
+      </w:pPr>
+    </w:p>
+    <w:p>
+      <w:pPr>
+        <w:spacing w:line="480" w:lineRule="auto"/>
+        <w:rPr>
+          <w:rFonts w:ascii="Times New Roman" w:hAnsi="Times New Roman" w:cs="Times New Roman"/>
+          <w:sz w:val="24"/>
+          <w:szCs w:val="24"/>
+        </w:rPr>
+      </w:pPr>
+    </w:p>
+    <w:p>
+      <w:pPr>
+        <w:spacing w:line="480" w:lineRule="auto"/>
+        <w:rPr>
+          <w:rFonts w:ascii="Times New Roman" w:hAnsi="Times New Roman" w:cs="Times New Roman"/>
+          <w:sz w:val="24"/>
+          <w:szCs w:val="24"/>
+        </w:rPr>
+      </w:pPr>
+    </w:p>
+    <w:p>
+      <w:pPr>
+        <w:spacing w:line="480" w:lineRule="auto"/>
+        <w:rPr>
+          <w:rFonts w:ascii="Times New Roman" w:hAnsi="Times New Roman" w:cs="Times New Roman"/>
+          <w:sz w:val="24"/>
+          <w:szCs w:val="24"/>
+        </w:rPr>
+      </w:pPr>
+    </w:p>
+    <w:p>
+      <w:pPr>
+        <w:spacing w:line="480" w:lineRule="auto"/>
+        <w:rPr>
+          <w:rFonts w:ascii="Times New Roman" w:hAnsi="Times New Roman" w:cs="Times New Roman"/>
+          <w:sz w:val="24"/>
+          <w:szCs w:val="24"/>
+        </w:rPr>
+      </w:pPr>
+    </w:p>
+    <w:p>
+      <w:pPr>
+        <w:spacing w:line="480" w:lineRule="auto"/>
+        <w:rPr>
+          <w:rFonts w:ascii="Times New Roman" w:hAnsi="Times New Roman" w:cs="Times New Roman"/>
+          <w:sz w:val="24"/>
+          <w:szCs w:val="24"/>
+        </w:rPr>
+      </w:pPr>
+    </w:p>
+    <w:p>
+      <w:pPr>
+        <w:spacing w:line="480" w:lineRule="auto"/>
+        <w:rPr>
+          <w:rFonts w:ascii="Times New Roman" w:hAnsi="Times New Roman" w:cs="Times New Roman"/>
+          <w:sz w:val="24"/>
+          <w:szCs w:val="24"/>
+        </w:rPr>
+      </w:pPr>
+    </w:p>
+    <w:p>
+      <w:pPr>
+        <w:spacing w:line="480" w:lineRule="auto"/>
+        <w:rPr>
+          <w:rFonts w:ascii="Times New Roman" w:hAnsi="Times New Roman" w:cs="Times New Roman"/>
+          <w:sz w:val="24"/>
+          <w:szCs w:val="24"/>
+        </w:rPr>
+      </w:pPr>
+    </w:p>
+    <w:p>
+      <w:pPr>
+        <w:spacing w:line="480" w:lineRule="auto"/>
+        <w:rPr>
+          <w:rFonts w:ascii="Times New Roman" w:hAnsi="Times New Roman" w:cs="Times New Roman"/>
+          <w:sz w:val="24"/>
+          <w:szCs w:val="24"/>
+        </w:rPr>
+      </w:pPr>
+    </w:p>
+    <w:p>
+      <w:pPr>
+        <w:spacing w:line="480" w:lineRule="auto"/>
+        <w:rPr>
+          <w:rFonts w:ascii="Times New Roman" w:hAnsi="Times New Roman" w:cs="Times New Roman"/>
+          <w:sz w:val="24"/>
+          <w:szCs w:val="24"/>
+        </w:rPr>
+      </w:pPr>
+    </w:p>
+    <w:p>
+      <w:pPr>
+        <w:spacing w:line="480" w:lineRule="auto"/>
+        <w:rPr>
+          <w:rFonts w:ascii="Times New Roman" w:hAnsi="Times New Roman" w:cs="Times New Roman"/>
+          <w:sz w:val="24"/>
+          <w:szCs w:val="24"/>
+        </w:rPr>
+      </w:pPr>
+    </w:p>
+    <w:tbl>
+      <w:tblPr>
+        <w:tblStyle w:val="TableGrid"/>
+        <w:tblW w:w="12956" w:type="dxa"/>
+        <w:jc w:val="center"/>
+        <w:tblLook w:val="04A0" w:firstRow="1" w:lastRow="0" w:firstColumn="1" w:lastColumn="0" w:noHBand="0" w:noVBand="1"/>
+      </w:tblPr>
+      <w:tblGrid>
+        <w:gridCol w:w="1795"/>
+        <w:gridCol w:w="2340"/>
+        <w:gridCol w:w="5040"/>
+        <w:gridCol w:w="3781"/>
+      </w:tblGrid>
+      <w:tr>
+        <w:trPr>
+          <w:jc w:val="center"/>
+        </w:trPr>
+        <w:tc>
+          <w:tcPr>
+            <w:tcW w:w="1795" w:type="dxa"/>
+          </w:tcPr>
+          <w:p>
+            <w:pPr>
+              <w:spacing w:line="480" w:lineRule="auto"/>
+              <w:jc w:val="center"/>
+              <w:rPr>
+                <w:rFonts w:ascii="Times New Roman" w:hAnsi="Times New Roman" w:cs="Times New Roman"/>
+                <w:sz w:val="24"/>
+                <w:szCs w:val="24"/>
+              </w:rPr>
+            </w:pPr>
+            <w:r>
+              <w:rPr>
+                <w:rFonts w:ascii="Times New Roman" w:hAnsi="Times New Roman" w:cs="Times New Roman"/>
+                <w:sz w:val="24"/>
+                <w:szCs w:val="24"/>
+              </w:rPr>
+              <w:lastRenderedPageBreak/>
+              <w:t>Part codex</w:t>
+            </w:r>
+          </w:p>
+        </w:tc>
+        <w:tc>
+          <w:tcPr>
+            <w:tcW w:w="2340" w:type="dxa"/>
+          </w:tcPr>
+          <w:p>
+            <w:pPr>
+              <w:spacing w:line="480" w:lineRule="auto"/>
+              <w:jc w:val="center"/>
+              <w:rPr>
+                <w:rFonts w:ascii="Times New Roman" w:hAnsi="Times New Roman" w:cs="Times New Roman"/>
+                <w:sz w:val="24"/>
+                <w:szCs w:val="24"/>
+              </w:rPr>
+            </w:pPr>
+            <w:r>
+              <w:rPr>
+                <w:rFonts w:ascii="Times New Roman" w:hAnsi="Times New Roman" w:cs="Times New Roman"/>
+                <w:sz w:val="24"/>
+                <w:szCs w:val="24"/>
+              </w:rPr>
+              <w:t>Location in Parts Box</w:t>
+            </w:r>
+          </w:p>
+        </w:tc>
+        <w:tc>
+          <w:tcPr>
+            <w:tcW w:w="5040" w:type="dxa"/>
+          </w:tcPr>
+          <w:p>
+            <w:pPr>
+              <w:spacing w:line="480" w:lineRule="auto"/>
+              <w:jc w:val="center"/>
+              <w:rPr>
+                <w:rFonts w:ascii="Times New Roman" w:hAnsi="Times New Roman" w:cs="Times New Roman"/>
+                <w:sz w:val="24"/>
+                <w:szCs w:val="24"/>
+              </w:rPr>
+            </w:pPr>
+            <w:r>
+              <w:rPr>
+                <w:rFonts w:ascii="Times New Roman" w:hAnsi="Times New Roman" w:cs="Times New Roman"/>
+                <w:sz w:val="24"/>
+                <w:szCs w:val="24"/>
+              </w:rPr>
+              <w:t>Description</w:t>
+            </w:r>
+          </w:p>
+        </w:tc>
+        <w:tc>
+          <w:tcPr>
+            <w:tcW w:w="3781" w:type="dxa"/>
+          </w:tcPr>
+          <w:p>
+            <w:pPr>
+              <w:spacing w:line="480" w:lineRule="auto"/>
+              <w:jc w:val="center"/>
+              <w:rPr>
+                <w:rFonts w:ascii="Times New Roman" w:hAnsi="Times New Roman" w:cs="Times New Roman"/>
+                <w:sz w:val="24"/>
+                <w:szCs w:val="24"/>
+              </w:rPr>
+            </w:pPr>
+            <w:r>
+              <w:rPr>
+                <w:rFonts w:ascii="Times New Roman" w:hAnsi="Times New Roman" w:cs="Times New Roman"/>
+                <w:sz w:val="24"/>
+                <w:szCs w:val="24"/>
+              </w:rPr>
+              <w:t>Image</w:t>
+            </w:r>
+          </w:p>
+        </w:tc>
+      </w:tr>
+      <w:tr>
+        <w:trPr>
+          <w:trHeight w:val="3482"/>
+          <w:jc w:val="center"/>
+        </w:trPr>
+        <w:tc>
+          <w:tcPr>
+            <w:tcW w:w="1795" w:type="dxa"/>
+          </w:tcPr>
+          <w:p>
+            <w:pPr>
+              <w:spacing w:line="480" w:lineRule="auto"/>
+              <w:jc w:val="center"/>
+              <w:rPr>
+                <w:rFonts w:ascii="Times New Roman" w:hAnsi="Times New Roman" w:cs="Times New Roman"/>
+                <w:sz w:val="24"/>
+                <w:szCs w:val="24"/>
+              </w:rPr>
+            </w:pPr>
+            <w:r>
+              <w:rPr>
+                <w:rFonts w:ascii="Times New Roman" w:hAnsi="Times New Roman" w:cs="Times New Roman"/>
+                <w:sz w:val="24"/>
+                <w:szCs w:val="24"/>
+              </w:rPr>
+              <w:t>A0000</w:t>
+            </w:r>
+          </w:p>
+        </w:tc>
+        <w:tc>
+          <w:tcPr>
+            <w:tcW w:w="2340" w:type="dxa"/>
+          </w:tcPr>
+          <w:p>
+            <w:pPr>
+              <w:spacing w:line="480" w:lineRule="auto"/>
+              <w:jc w:val="center"/>
+              <w:rPr>
+                <w:rFonts w:ascii="Times New Roman" w:hAnsi="Times New Roman" w:cs="Times New Roman"/>
+                <w:sz w:val="24"/>
+                <w:szCs w:val="24"/>
+              </w:rPr>
+            </w:pPr>
+          </w:p>
+        </w:tc>
+        <w:tc>
+          <w:tcPr>
+            <w:tcW w:w="5040" w:type="dxa"/>
+          </w:tcPr>
+          <w:p>
+            <w:pPr>
+              <w:spacing w:line="480" w:lineRule="auto"/>
+              <w:jc w:val="center"/>
+              <w:rPr>
+                <w:rFonts w:ascii="Times New Roman" w:hAnsi="Times New Roman" w:cs="Times New Roman"/>
+                <w:sz w:val="24"/>
+                <w:szCs w:val="24"/>
+              </w:rPr>
+            </w:pPr>
+            <w:r>
+              <w:rPr>
+                <w:rFonts w:ascii="Times New Roman" w:hAnsi="Times New Roman" w:cs="Times New Roman"/>
+                <w:sz w:val="24"/>
+                <w:szCs w:val="24"/>
+              </w:rPr>
+              <w:t>The base of tilt system</w:t>
+            </w:r>
+          </w:p>
+        </w:tc>
+        <w:tc>
+          <w:tcPr>
+            <w:tcW w:w="3781" w:type="dxa"/>
+          </w:tcPr>
+          <w:p>
+            <w:pPr>
+              <w:spacing w:line="480" w:lineRule="auto"/>
+              <w:rPr>
+                <w:rFonts w:ascii="Times New Roman" w:hAnsi="Times New Roman" w:cs="Times New Roman"/>
+                <w:sz w:val="24"/>
+                <w:szCs w:val="24"/>
+              </w:rPr>
+            </w:pPr>
+            <w:r>
+              <w:rPr>
+                <w:rFonts w:ascii="Times New Roman" w:hAnsi="Times New Roman" w:cs="Times New Roman"/>
+                <w:noProof/>
+                <w:sz w:val="24"/>
+                <w:szCs w:val="24"/>
+              </w:rPr>
+              <w:drawing>
+                <wp:anchor distT="0" distB="0" distL="114300" distR="114300" simplePos="0" relativeHeight="251681792" behindDoc="1" locked="0" layoutInCell="1" allowOverlap="1" wp14:anchorId="1BADEE3B" wp14:editId="579903FE">
+                  <wp:simplePos x="0" y="0"/>
+                  <wp:positionH relativeFrom="column">
+                    <wp:posOffset>36195</wp:posOffset>
+                  </wp:positionH>
+                  <wp:positionV relativeFrom="paragraph">
+                    <wp:posOffset>107950</wp:posOffset>
+                  </wp:positionV>
+                  <wp:extent cx="1981200" cy="1949450"/>
+                  <wp:effectExtent l="0" t="0" r="0" b="0"/>
+                  <wp:wrapTight wrapText="bothSides">
+                    <wp:wrapPolygon edited="0">
+                      <wp:start x="0" y="0"/>
+                      <wp:lineTo x="0" y="21319"/>
+                      <wp:lineTo x="21392" y="21319"/>
+                      <wp:lineTo x="21392" y="0"/>
+                      <wp:lineTo x="0" y="0"/>
+                    </wp:wrapPolygon>
+                  </wp:wrapTight>
+                  <wp:docPr id="1" name="Picture 1" descr="Diagram, engineering drawing&#10;&#10;Description automatically generated"/>
+                  <wp:cNvGraphicFramePr>
+                    <a:graphicFrameLocks xmlns:a="http://schemas.openxmlformats.org/drawingml/2006/main" noChangeAspect="1"/>
+                  </wp:cNvGraphicFramePr>
+                  <a:graphic xmlns:a="http://schemas.openxmlformats.org/drawingml/2006/main">
+                    <a:graphicData uri="http://schemas.openxmlformats.org/drawingml/2006/picture">
+                      <pic:pic xmlns:pic="http://schemas.openxmlformats.org/drawingml/2006/picture">
+                        <pic:nvPicPr>
+                          <pic:cNvPr id="1" name="Picture 1" descr="Diagram, engineering drawing&#10;&#10;Description automatically generated"/>
+                          <pic:cNvPicPr/>
+                        </pic:nvPicPr>
+                        <pic:blipFill>
+                          <a:blip r:embed="rId21">
+                            <a:extLst>
+                              <a:ext uri="{28A0092B-C50C-407E-A947-70E740481C1C}">
+                                <a14:useLocalDpi xmlns:a14="http://schemas.microsoft.com/office/drawing/2010/main" val="0"/>
+                              </a:ext>
+                            </a:extLst>
+                          </a:blip>
+                          <a:stretch>
+                            <a:fillRect/>
+                          </a:stretch>
+                        </pic:blipFill>
+                        <pic:spPr>
+                          <a:xfrm>
+                            <a:off x="0" y="0"/>
+                            <a:ext cx="1981200" cy="1949450"/>
+                          </a:xfrm>
+                          <a:prstGeom prst="rect">
+                            <a:avLst/>
+                          </a:prstGeom>
+                        </pic:spPr>
+                      </pic:pic>
+                    </a:graphicData>
+                  </a:graphic>
+                </wp:anchor>
+              </w:drawing>
+            </w:r>
+          </w:p>
+        </w:tc>
+      </w:tr>
+      <w:tr>
+        <w:trPr>
+          <w:trHeight w:val="3473"/>
+          <w:jc w:val="center"/>
+        </w:trPr>
+        <w:tc>
+          <w:tcPr>
+            <w:tcW w:w="1795" w:type="dxa"/>
+          </w:tcPr>
+          <w:p>
+            <w:pPr>
+              <w:spacing w:line="480" w:lineRule="auto"/>
+              <w:jc w:val="center"/>
+              <w:rPr>
+                <w:rFonts w:ascii="Times New Roman" w:hAnsi="Times New Roman" w:cs="Times New Roman"/>
+                <w:sz w:val="24"/>
+                <w:szCs w:val="24"/>
+              </w:rPr>
+            </w:pPr>
+            <w:r>
+              <w:rPr>
+                <w:rFonts w:ascii="Times New Roman" w:hAnsi="Times New Roman" w:cs="Times New Roman"/>
+                <w:sz w:val="24"/>
+                <w:szCs w:val="24"/>
+              </w:rPr>
+              <w:t>A0001</w:t>
+            </w:r>
+          </w:p>
+        </w:tc>
+        <w:tc>
+          <w:tcPr>
+            <w:tcW w:w="2340" w:type="dxa"/>
+          </w:tcPr>
+          <w:p>
+            <w:pPr>
+              <w:spacing w:line="480" w:lineRule="auto"/>
+              <w:jc w:val="center"/>
+              <w:rPr>
+                <w:rFonts w:ascii="Times New Roman" w:hAnsi="Times New Roman" w:cs="Times New Roman"/>
+                <w:sz w:val="24"/>
+                <w:szCs w:val="24"/>
+              </w:rPr>
+            </w:pPr>
+          </w:p>
+        </w:tc>
+        <w:tc>
+          <w:tcPr>
+            <w:tcW w:w="5040" w:type="dxa"/>
+          </w:tcPr>
+          <w:p>
+            <w:pPr>
+              <w:spacing w:line="480" w:lineRule="auto"/>
+              <w:jc w:val="center"/>
+              <w:rPr>
+                <w:rFonts w:ascii="Times New Roman" w:hAnsi="Times New Roman" w:cs="Times New Roman"/>
+                <w:sz w:val="24"/>
+                <w:szCs w:val="24"/>
+              </w:rPr>
+            </w:pPr>
+            <w:r>
+              <w:rPr>
+                <w:rFonts w:ascii="Times New Roman" w:hAnsi="Times New Roman" w:cs="Times New Roman"/>
+                <w:sz w:val="24"/>
+                <w:szCs w:val="24"/>
+              </w:rPr>
+              <w:t xml:space="preserve">Threaded inserts </w:t>
+            </w:r>
+          </w:p>
+        </w:tc>
+        <w:tc>
+          <w:tcPr>
+            <w:tcW w:w="3781" w:type="dxa"/>
+          </w:tcPr>
+          <w:p>
+            <w:pPr>
+              <w:spacing w:line="480" w:lineRule="auto"/>
+              <w:jc w:val="center"/>
+              <w:rPr>
+                <w:rFonts w:ascii="Times New Roman" w:hAnsi="Times New Roman" w:cs="Times New Roman"/>
+                <w:sz w:val="24"/>
+                <w:szCs w:val="24"/>
+              </w:rPr>
+            </w:pPr>
+            <w:r>
+              <w:rPr>
+                <w:rFonts w:ascii="Times New Roman" w:hAnsi="Times New Roman" w:cs="Times New Roman"/>
+                <w:noProof/>
+                <w:sz w:val="24"/>
+                <w:szCs w:val="24"/>
+              </w:rPr>
+              <w:drawing>
+                <wp:anchor distT="0" distB="0" distL="114300" distR="114300" simplePos="0" relativeHeight="251683840" behindDoc="1" locked="0" layoutInCell="1" allowOverlap="1" wp14:anchorId="7F60ED2E" wp14:editId="2F68F270">
+                  <wp:simplePos x="0" y="0"/>
+                  <wp:positionH relativeFrom="column">
+                    <wp:posOffset>28575</wp:posOffset>
+                  </wp:positionH>
+                  <wp:positionV relativeFrom="paragraph">
+                    <wp:posOffset>171450</wp:posOffset>
+                  </wp:positionV>
+                  <wp:extent cx="2000250" cy="1759585"/>
+                  <wp:effectExtent l="0" t="0" r="0" b="0"/>
+                  <wp:wrapTight wrapText="bothSides">
+                    <wp:wrapPolygon edited="0">
+                      <wp:start x="0" y="0"/>
+                      <wp:lineTo x="0" y="21280"/>
+                      <wp:lineTo x="21394" y="21280"/>
+                      <wp:lineTo x="21394" y="0"/>
+                      <wp:lineTo x="0" y="0"/>
+                    </wp:wrapPolygon>
+                  </wp:wrapTight>
+                  <wp:docPr id="3" name="Picture 3" descr="A picture containing kitchenware&#10;&#10;Description automatically generated"/>
+                  <wp:cNvGraphicFramePr>
+                    <a:graphicFrameLocks xmlns:a="http://schemas.openxmlformats.org/drawingml/2006/main" noChangeAspect="1"/>
+                  </wp:cNvGraphicFramePr>
+                  <a:graphic xmlns:a="http://schemas.openxmlformats.org/drawingml/2006/main">
+                    <a:graphicData uri="http://schemas.openxmlformats.org/drawingml/2006/picture">
+                      <pic:pic xmlns:pic="http://schemas.openxmlformats.org/drawingml/2006/picture">
+                        <pic:nvPicPr>
+                          <pic:cNvPr id="3" name="Picture 3" descr="A picture containing kitchenware&#10;&#10;Description automatically generated"/>
+                          <pic:cNvPicPr/>
+                        </pic:nvPicPr>
+                        <pic:blipFill>
+                          <a:blip r:embed="rId22">
+                            <a:extLst>
+                              <a:ext uri="{28A0092B-C50C-407E-A947-70E740481C1C}">
+                                <a14:useLocalDpi xmlns:a14="http://schemas.microsoft.com/office/drawing/2010/main" val="0"/>
+                              </a:ext>
+                            </a:extLst>
+                          </a:blip>
+                          <a:stretch>
+                            <a:fillRect/>
+                          </a:stretch>
+                        </pic:blipFill>
+                        <pic:spPr>
+                          <a:xfrm>
+                            <a:off x="0" y="0"/>
+                            <a:ext cx="2000250" cy="1759585"/>
+                          </a:xfrm>
+                          <a:prstGeom prst="rect">
+                            <a:avLst/>
+                          </a:prstGeom>
+                        </pic:spPr>
+                      </pic:pic>
+                    </a:graphicData>
+                  </a:graphic>
+                  <wp14:sizeRelH relativeFrom="margin">
+                    <wp14:pctWidth>0</wp14:pctWidth>
+                  </wp14:sizeRelH>
+                  <wp14:sizeRelV relativeFrom="margin">
+                    <wp14:pctHeight>0</wp14:pctHeight>
+                  </wp14:sizeRelV>
+                </wp:anchor>
+              </w:drawing>
+            </w:r>
+          </w:p>
+        </w:tc>
+      </w:tr>
+      <w:tr>
+        <w:trPr>
+          <w:jc w:val="center"/>
+        </w:trPr>
+        <w:tc>
+          <w:tcPr>
+            <w:tcW w:w="1795" w:type="dxa"/>
+          </w:tcPr>
+          <w:p>
+            <w:pPr>
+              <w:spacing w:line="480" w:lineRule="auto"/>
+              <w:jc w:val="center"/>
+              <w:rPr>
+                <w:rFonts w:ascii="Times New Roman" w:hAnsi="Times New Roman" w:cs="Times New Roman"/>
+                <w:sz w:val="24"/>
+                <w:szCs w:val="24"/>
+              </w:rPr>
+            </w:pPr>
+            <w:r>
+              <w:rPr>
+                <w:rFonts w:ascii="Times New Roman" w:hAnsi="Times New Roman" w:cs="Times New Roman"/>
+                <w:sz w:val="24"/>
+                <w:szCs w:val="24"/>
+              </w:rPr>
+              <w:t>A0002</w:t>
+            </w:r>
+          </w:p>
+        </w:tc>
+        <w:tc>
+          <w:tcPr>
+            <w:tcW w:w="2340" w:type="dxa"/>
+          </w:tcPr>
+          <w:p>
+            <w:pPr>
+              <w:spacing w:line="480" w:lineRule="auto"/>
+              <w:jc w:val="center"/>
+              <w:rPr>
+                <w:rFonts w:ascii="Times New Roman" w:hAnsi="Times New Roman" w:cs="Times New Roman"/>
+                <w:sz w:val="24"/>
+                <w:szCs w:val="24"/>
+              </w:rPr>
+            </w:pPr>
+          </w:p>
+        </w:tc>
+        <w:tc>
+          <w:tcPr>
+            <w:tcW w:w="5040" w:type="dxa"/>
+          </w:tcPr>
+          <w:p>
+            <w:pPr>
+              <w:spacing w:line="480" w:lineRule="auto"/>
+              <w:jc w:val="center"/>
+              <w:rPr>
+                <w:rFonts w:ascii="Times New Roman" w:hAnsi="Times New Roman" w:cs="Times New Roman"/>
+                <w:sz w:val="24"/>
+                <w:szCs w:val="24"/>
+              </w:rPr>
+            </w:pPr>
+            <w:r>
+              <w:rPr>
+                <w:rFonts w:ascii="Times New Roman" w:hAnsi="Times New Roman" w:cs="Times New Roman"/>
+                <w:sz w:val="24"/>
+                <w:szCs w:val="24"/>
+              </w:rPr>
+              <w:t xml:space="preserve">Black mount plate provided in the spare parts toolbox. </w:t>
+            </w:r>
+          </w:p>
+        </w:tc>
+        <w:tc>
+          <w:tcPr>
+            <w:tcW w:w="3781" w:type="dxa"/>
+          </w:tcPr>
+          <w:p>
+            <w:pPr>
+              <w:spacing w:line="480" w:lineRule="auto"/>
+              <w:jc w:val="center"/>
+              <w:rPr>
+                <w:rFonts w:ascii="Times New Roman" w:hAnsi="Times New Roman" w:cs="Times New Roman"/>
+                <w:sz w:val="24"/>
+                <w:szCs w:val="24"/>
+              </w:rPr>
+            </w:pPr>
+          </w:p>
+          <w:p>
+            <w:pPr>
+              <w:spacing w:line="480" w:lineRule="auto"/>
+              <w:jc w:val="center"/>
+              <w:rPr>
+                <w:rFonts w:ascii="Times New Roman" w:hAnsi="Times New Roman" w:cs="Times New Roman"/>
+                <w:sz w:val="24"/>
+                <w:szCs w:val="24"/>
+              </w:rPr>
+            </w:pPr>
+            <w:r>
+              <w:rPr>
+                <w:rFonts w:ascii="Times New Roman" w:hAnsi="Times New Roman" w:cs="Times New Roman"/>
+                <w:noProof/>
+                <w:sz w:val="24"/>
+                <w:szCs w:val="24"/>
+              </w:rPr>
+              <w:drawing>
+                <wp:anchor distT="0" distB="0" distL="114300" distR="114300" simplePos="0" relativeHeight="251687936" behindDoc="1" locked="0" layoutInCell="1" allowOverlap="1" wp14:anchorId="39434BED" wp14:editId="6910CB05">
+                  <wp:simplePos x="0" y="0"/>
+                  <wp:positionH relativeFrom="column">
+                    <wp:posOffset>133350</wp:posOffset>
+                  </wp:positionH>
+                  <wp:positionV relativeFrom="paragraph">
+                    <wp:posOffset>155575</wp:posOffset>
+                  </wp:positionV>
+                  <wp:extent cx="1838325" cy="2005880"/>
+                  <wp:effectExtent l="0" t="0" r="0" b="0"/>
+                  <wp:wrapTight wrapText="bothSides">
+                    <wp:wrapPolygon edited="0">
+                      <wp:start x="0" y="0"/>
+                      <wp:lineTo x="0" y="21340"/>
+                      <wp:lineTo x="21264" y="21340"/>
+                      <wp:lineTo x="21264" y="0"/>
+                      <wp:lineTo x="0" y="0"/>
+                    </wp:wrapPolygon>
+                  </wp:wrapTight>
+                  <wp:docPr id="13" name="Picture 13" descr="Diagram, engineering drawing&#10;&#10;Description automatically generated"/>
+                  <wp:cNvGraphicFramePr>
+                    <a:graphicFrameLocks xmlns:a="http://schemas.openxmlformats.org/drawingml/2006/main" noChangeAspect="1"/>
+                  </wp:cNvGraphicFramePr>
+                  <a:graphic xmlns:a="http://schemas.openxmlformats.org/drawingml/2006/main">
+                    <a:graphicData uri="http://schemas.openxmlformats.org/drawingml/2006/picture">
+                      <pic:pic xmlns:pic="http://schemas.openxmlformats.org/drawingml/2006/picture">
+                        <pic:nvPicPr>
+                          <pic:cNvPr id="13" name="Picture 13" descr="Diagram, engineering drawing&#10;&#10;Description automatically generated"/>
+                          <pic:cNvPicPr/>
+                        </pic:nvPicPr>
+                        <pic:blipFill>
+                          <a:blip r:embed="rId23">
+                            <a:extLst>
+                              <a:ext uri="{28A0092B-C50C-407E-A947-70E740481C1C}">
+                                <a14:useLocalDpi xmlns:a14="http://schemas.microsoft.com/office/drawing/2010/main" val="0"/>
+                              </a:ext>
+                            </a:extLst>
+                          </a:blip>
+                          <a:stretch>
+                            <a:fillRect/>
+                          </a:stretch>
+                        </pic:blipFill>
+                        <pic:spPr>
+                          <a:xfrm>
+                            <a:off x="0" y="0"/>
+                            <a:ext cx="1838325" cy="2005880"/>
+                          </a:xfrm>
+                          <a:prstGeom prst="rect">
+                            <a:avLst/>
+                          </a:prstGeom>
+                        </pic:spPr>
+                      </pic:pic>
+                    </a:graphicData>
+                  </a:graphic>
+                </wp:anchor>
+              </w:drawing>
+            </w:r>
+          </w:p>
+        </w:tc>
+      </w:tr>
+      <w:tr>
+        <w:trPr>
+          <w:trHeight w:val="3140"/>
+          <w:jc w:val="center"/>
+        </w:trPr>
+        <w:tc>
+          <w:tcPr>
+            <w:tcW w:w="1795" w:type="dxa"/>
+          </w:tcPr>
+          <w:p>
+            <w:pPr>
+              <w:spacing w:line="480" w:lineRule="auto"/>
+              <w:jc w:val="center"/>
+              <w:rPr>
+                <w:rFonts w:ascii="Times New Roman" w:hAnsi="Times New Roman" w:cs="Times New Roman"/>
+                <w:sz w:val="24"/>
+                <w:szCs w:val="24"/>
+              </w:rPr>
+            </w:pPr>
+            <w:r>
+              <w:rPr>
+                <w:rFonts w:ascii="Times New Roman" w:hAnsi="Times New Roman" w:cs="Times New Roman"/>
+                <w:sz w:val="24"/>
+                <w:szCs w:val="24"/>
+              </w:rPr>
+              <w:lastRenderedPageBreak/>
+              <w:t>A0003</w:t>
+            </w:r>
+          </w:p>
+        </w:tc>
+        <w:tc>
+          <w:tcPr>
+            <w:tcW w:w="2340" w:type="dxa"/>
+          </w:tcPr>
+          <w:p>
+            <w:pPr>
+              <w:spacing w:line="480" w:lineRule="auto"/>
+              <w:jc w:val="center"/>
+              <w:rPr>
+                <w:rFonts w:ascii="Times New Roman" w:hAnsi="Times New Roman" w:cs="Times New Roman"/>
+                <w:sz w:val="24"/>
+                <w:szCs w:val="24"/>
+              </w:rPr>
+            </w:pPr>
+          </w:p>
+        </w:tc>
+        <w:tc>
+          <w:tcPr>
+            <w:tcW w:w="5040" w:type="dxa"/>
+          </w:tcPr>
+          <w:p>
+            <w:pPr>
+              <w:spacing w:line="480" w:lineRule="auto"/>
+              <w:jc w:val="center"/>
+              <w:rPr>
+                <w:rFonts w:ascii="Times New Roman" w:hAnsi="Times New Roman" w:cs="Times New Roman"/>
+                <w:sz w:val="24"/>
+                <w:szCs w:val="24"/>
+              </w:rPr>
+            </w:pPr>
+            <w:r>
+              <w:rPr>
+                <w:rFonts w:ascii="Times New Roman" w:hAnsi="Times New Roman" w:cs="Times New Roman"/>
+                <w:sz w:val="24"/>
+                <w:szCs w:val="24"/>
+              </w:rPr>
+              <w:t>GT2 20 Tooth Drive Pulley</w:t>
+            </w:r>
+          </w:p>
+        </w:tc>
+        <w:tc>
+          <w:tcPr>
+            <w:tcW w:w="3781" w:type="dxa"/>
+          </w:tcPr>
+          <w:p>
+            <w:pPr>
+              <w:spacing w:line="480" w:lineRule="auto"/>
+              <w:jc w:val="center"/>
+              <w:rPr>
+                <w:rFonts w:ascii="Times New Roman" w:hAnsi="Times New Roman" w:cs="Times New Roman"/>
+                <w:sz w:val="24"/>
+                <w:szCs w:val="24"/>
+              </w:rPr>
+            </w:pPr>
+            <w:r>
+              <w:rPr>
+                <w:rFonts w:ascii="Times New Roman" w:hAnsi="Times New Roman" w:cs="Times New Roman"/>
+                <w:noProof/>
+                <w:sz w:val="24"/>
+                <w:szCs w:val="24"/>
+              </w:rPr>
+              <w:drawing>
+                <wp:anchor distT="0" distB="0" distL="114300" distR="114300" simplePos="0" relativeHeight="251692032" behindDoc="1" locked="0" layoutInCell="1" allowOverlap="1" wp14:anchorId="3DCAC87A" wp14:editId="77F6B77D">
+                  <wp:simplePos x="0" y="0"/>
+                  <wp:positionH relativeFrom="column">
+                    <wp:posOffset>123825</wp:posOffset>
+                  </wp:positionH>
+                  <wp:positionV relativeFrom="paragraph">
+                    <wp:posOffset>165100</wp:posOffset>
+                  </wp:positionV>
+                  <wp:extent cx="1781175" cy="1640337"/>
+                  <wp:effectExtent l="0" t="0" r="0" b="0"/>
+                  <wp:wrapTight wrapText="bothSides">
+                    <wp:wrapPolygon edited="0">
+                      <wp:start x="0" y="0"/>
+                      <wp:lineTo x="0" y="21324"/>
+                      <wp:lineTo x="21253" y="21324"/>
+                      <wp:lineTo x="21253" y="0"/>
+                      <wp:lineTo x="0" y="0"/>
+                    </wp:wrapPolygon>
+                  </wp:wrapTight>
+                  <wp:docPr id="17" name="Picture 17" descr="Diagram&#10;&#10;Description automatically generated"/>
+                  <wp:cNvGraphicFramePr>
+                    <a:graphicFrameLocks xmlns:a="http://schemas.openxmlformats.org/drawingml/2006/main" noChangeAspect="1"/>
+                  </wp:cNvGraphicFramePr>
+                  <a:graphic xmlns:a="http://schemas.openxmlformats.org/drawingml/2006/main">
+                    <a:graphicData uri="http://schemas.openxmlformats.org/drawingml/2006/picture">
+                      <pic:pic xmlns:pic="http://schemas.openxmlformats.org/drawingml/2006/picture">
+                        <pic:nvPicPr>
+                          <pic:cNvPr id="17" name="Picture 17" descr="Diagram&#10;&#10;Description automatically generated"/>
+                          <pic:cNvPicPr/>
+                        </pic:nvPicPr>
+                        <pic:blipFill>
+                          <a:blip r:embed="rId24" cstate="print">
+                            <a:extLst>
+                              <a:ext uri="{28A0092B-C50C-407E-A947-70E740481C1C}">
+                                <a14:useLocalDpi xmlns:a14="http://schemas.microsoft.com/office/drawing/2010/main" val="0"/>
+                              </a:ext>
+                            </a:extLst>
+                          </a:blip>
+                          <a:stretch>
+                            <a:fillRect/>
+                          </a:stretch>
+                        </pic:blipFill>
+                        <pic:spPr>
+                          <a:xfrm>
+                            <a:off x="0" y="0"/>
+                            <a:ext cx="1781175" cy="1640337"/>
+                          </a:xfrm>
+                          <a:prstGeom prst="rect">
+                            <a:avLst/>
+                          </a:prstGeom>
+                        </pic:spPr>
+                      </pic:pic>
+                    </a:graphicData>
+                  </a:graphic>
+                </wp:anchor>
+              </w:drawing>
+            </w:r>
+          </w:p>
+        </w:tc>
+      </w:tr>
+      <w:tr>
+        <w:trPr>
+          <w:trHeight w:val="2690"/>
+          <w:jc w:val="center"/>
+        </w:trPr>
+        <w:tc>
+          <w:tcPr>
+            <w:tcW w:w="1795" w:type="dxa"/>
+          </w:tcPr>
+          <w:p>
+            <w:pPr>
+              <w:spacing w:line="480" w:lineRule="auto"/>
+              <w:jc w:val="center"/>
+              <w:rPr>
+                <w:rFonts w:ascii="Times New Roman" w:hAnsi="Times New Roman" w:cs="Times New Roman"/>
+                <w:sz w:val="24"/>
+                <w:szCs w:val="24"/>
+              </w:rPr>
+            </w:pPr>
+            <w:r>
+              <w:rPr>
+                <w:rFonts w:ascii="Times New Roman" w:hAnsi="Times New Roman" w:cs="Times New Roman"/>
+                <w:sz w:val="24"/>
+                <w:szCs w:val="24"/>
+              </w:rPr>
+              <w:t>A0004</w:t>
+            </w:r>
+          </w:p>
+        </w:tc>
+        <w:tc>
+          <w:tcPr>
+            <w:tcW w:w="2340" w:type="dxa"/>
+          </w:tcPr>
+          <w:p>
+            <w:pPr>
+              <w:spacing w:line="480" w:lineRule="auto"/>
+              <w:jc w:val="center"/>
+              <w:rPr>
+                <w:rFonts w:ascii="Times New Roman" w:hAnsi="Times New Roman" w:cs="Times New Roman"/>
+                <w:sz w:val="24"/>
+                <w:szCs w:val="24"/>
+              </w:rPr>
+            </w:pPr>
+          </w:p>
+        </w:tc>
+        <w:tc>
+          <w:tcPr>
+            <w:tcW w:w="5040" w:type="dxa"/>
+          </w:tcPr>
+          <w:p>
+            <w:pPr>
+              <w:spacing w:line="480" w:lineRule="auto"/>
+              <w:jc w:val="center"/>
+              <w:rPr>
+                <w:rFonts w:ascii="Times New Roman" w:hAnsi="Times New Roman" w:cs="Times New Roman"/>
+                <w:sz w:val="24"/>
+                <w:szCs w:val="24"/>
+              </w:rPr>
+            </w:pPr>
+            <w:r>
+              <w:rPr>
+                <w:rFonts w:ascii="Times New Roman" w:hAnsi="Times New Roman" w:cs="Times New Roman"/>
+                <w:sz w:val="24"/>
+                <w:szCs w:val="24"/>
+              </w:rPr>
+              <w:t xml:space="preserve">NEMA 17 </w:t>
+            </w:r>
+          </w:p>
+          <w:p>
+            <w:pPr>
+              <w:spacing w:line="480" w:lineRule="auto"/>
+              <w:jc w:val="center"/>
+              <w:rPr>
+                <w:rFonts w:ascii="Times New Roman" w:hAnsi="Times New Roman" w:cs="Times New Roman"/>
+                <w:sz w:val="24"/>
+                <w:szCs w:val="24"/>
+              </w:rPr>
+            </w:pPr>
+            <w:r>
+              <w:rPr>
+                <w:rFonts w:ascii="Times New Roman" w:hAnsi="Times New Roman" w:cs="Times New Roman"/>
+                <w:sz w:val="24"/>
+                <w:szCs w:val="24"/>
+              </w:rPr>
+              <w:t>Part number: STP-MTR-17040W</w:t>
+            </w:r>
+          </w:p>
+          <w:p>
+            <w:pPr>
+              <w:spacing w:line="480" w:lineRule="auto"/>
+              <w:jc w:val="center"/>
+              <w:rPr>
+                <w:rFonts w:ascii="Times New Roman" w:hAnsi="Times New Roman" w:cs="Times New Roman"/>
+                <w:sz w:val="24"/>
+                <w:szCs w:val="24"/>
+              </w:rPr>
+            </w:pPr>
+            <w:r>
+              <w:rPr>
+                <w:rFonts w:ascii="Times New Roman" w:hAnsi="Times New Roman" w:cs="Times New Roman"/>
+                <w:sz w:val="24"/>
+                <w:szCs w:val="24"/>
+              </w:rPr>
+              <w:t>Provided by: Doehler USA</w:t>
+            </w:r>
+          </w:p>
+        </w:tc>
+        <w:tc>
+          <w:tcPr>
+            <w:tcW w:w="3781" w:type="dxa"/>
+          </w:tcPr>
+          <w:p>
+            <w:pPr>
+              <w:spacing w:line="480" w:lineRule="auto"/>
+              <w:jc w:val="center"/>
+              <w:rPr>
+                <w:rFonts w:ascii="Times New Roman" w:hAnsi="Times New Roman" w:cs="Times New Roman"/>
+                <w:sz w:val="24"/>
+                <w:szCs w:val="24"/>
+              </w:rPr>
+            </w:pPr>
+            <w:r>
+              <w:rPr>
+                <w:rFonts w:ascii="Times New Roman" w:hAnsi="Times New Roman" w:cs="Times New Roman"/>
+                <w:noProof/>
+                <w:sz w:val="24"/>
+                <w:szCs w:val="24"/>
+              </w:rPr>
+              <w:drawing>
+                <wp:anchor distT="0" distB="0" distL="114300" distR="114300" simplePos="0" relativeHeight="251693056" behindDoc="1" locked="0" layoutInCell="1" allowOverlap="1" wp14:anchorId="4989073E" wp14:editId="4D3A6C9C">
+                  <wp:simplePos x="0" y="0"/>
+                  <wp:positionH relativeFrom="column">
+                    <wp:posOffset>132080</wp:posOffset>
+                  </wp:positionH>
+                  <wp:positionV relativeFrom="paragraph">
+                    <wp:posOffset>117475</wp:posOffset>
+                  </wp:positionV>
+                  <wp:extent cx="1742440" cy="1457325"/>
+                  <wp:effectExtent l="0" t="0" r="0" b="9525"/>
+                  <wp:wrapTight wrapText="bothSides">
+                    <wp:wrapPolygon edited="0">
+                      <wp:start x="0" y="0"/>
+                      <wp:lineTo x="0" y="21459"/>
+                      <wp:lineTo x="21254" y="21459"/>
+                      <wp:lineTo x="21254" y="0"/>
+                      <wp:lineTo x="0" y="0"/>
+                    </wp:wrapPolygon>
+                  </wp:wrapTight>
+                  <wp:docPr id="10" name="Picture 10" descr="A picture containing electronics, loudspeaker, projector&#10;&#10;Description automatically generated"/>
+                  <wp:cNvGraphicFramePr>
+                    <a:graphicFrameLocks xmlns:a="http://schemas.openxmlformats.org/drawingml/2006/main" noChangeAspect="1"/>
+                  </wp:cNvGraphicFramePr>
+                  <a:graphic xmlns:a="http://schemas.openxmlformats.org/drawingml/2006/main">
+                    <a:graphicData uri="http://schemas.openxmlformats.org/drawingml/2006/picture">
+                      <pic:pic xmlns:pic="http://schemas.openxmlformats.org/drawingml/2006/picture">
+                        <pic:nvPicPr>
+                          <pic:cNvPr id="10" name="Picture 10" descr="A picture containing electronics, loudspeaker, projector&#10;&#10;Description automatically generated"/>
+                          <pic:cNvPicPr/>
+                        </pic:nvPicPr>
+                        <pic:blipFill>
+                          <a:blip r:embed="rId25" cstate="print">
+                            <a:extLst>
+                              <a:ext uri="{28A0092B-C50C-407E-A947-70E740481C1C}">
+                                <a14:useLocalDpi xmlns:a14="http://schemas.microsoft.com/office/drawing/2010/main" val="0"/>
+                              </a:ext>
+                            </a:extLst>
+                          </a:blip>
+                          <a:stretch>
+                            <a:fillRect/>
+                          </a:stretch>
+                        </pic:blipFill>
+                        <pic:spPr>
+                          <a:xfrm>
+                            <a:off x="0" y="0"/>
+                            <a:ext cx="1742440" cy="1457325"/>
+                          </a:xfrm>
+                          <a:prstGeom prst="rect">
+                            <a:avLst/>
+                          </a:prstGeom>
+                        </pic:spPr>
+                      </pic:pic>
+                    </a:graphicData>
+                  </a:graphic>
+                  <wp14:sizeRelH relativeFrom="margin">
+                    <wp14:pctWidth>0</wp14:pctWidth>
+                  </wp14:sizeRelH>
+                  <wp14:sizeRelV relativeFrom="margin">
+                    <wp14:pctHeight>0</wp14:pctHeight>
+                  </wp14:sizeRelV>
+                </wp:anchor>
+              </w:drawing>
+            </w:r>
+          </w:p>
+        </w:tc>
+      </w:tr>
+      <w:tr>
+        <w:trPr>
+          <w:trHeight w:val="1880"/>
+          <w:jc w:val="center"/>
+        </w:trPr>
+        <w:tc>
+          <w:tcPr>
+            <w:tcW w:w="1795" w:type="dxa"/>
+          </w:tcPr>
+          <w:p>
+            <w:pPr>
+              <w:spacing w:line="480" w:lineRule="auto"/>
+              <w:jc w:val="center"/>
+              <w:rPr>
+                <w:rFonts w:ascii="Times New Roman" w:hAnsi="Times New Roman" w:cs="Times New Roman"/>
+                <w:sz w:val="24"/>
+                <w:szCs w:val="24"/>
+              </w:rPr>
+            </w:pPr>
+            <w:r>
+              <w:rPr>
+                <w:rFonts w:ascii="Times New Roman" w:hAnsi="Times New Roman" w:cs="Times New Roman"/>
+                <w:sz w:val="24"/>
+                <w:szCs w:val="24"/>
+              </w:rPr>
+              <w:t>A0005</w:t>
+            </w:r>
+          </w:p>
+          <w:p>
+            <w:pPr>
+              <w:spacing w:line="480" w:lineRule="auto"/>
+              <w:rPr>
+                <w:rFonts w:ascii="Times New Roman" w:hAnsi="Times New Roman" w:cs="Times New Roman"/>
+                <w:sz w:val="24"/>
+                <w:szCs w:val="24"/>
+              </w:rPr>
+            </w:pPr>
+          </w:p>
+        </w:tc>
+        <w:tc>
+          <w:tcPr>
+            <w:tcW w:w="2340" w:type="dxa"/>
+          </w:tcPr>
+          <w:p>
+            <w:pPr>
+              <w:spacing w:line="480" w:lineRule="auto"/>
+              <w:jc w:val="center"/>
+              <w:rPr>
+                <w:rFonts w:ascii="Times New Roman" w:hAnsi="Times New Roman" w:cs="Times New Roman"/>
+                <w:sz w:val="24"/>
+                <w:szCs w:val="24"/>
+              </w:rPr>
+            </w:pPr>
+          </w:p>
+        </w:tc>
+        <w:tc>
+          <w:tcPr>
+            <w:tcW w:w="5040" w:type="dxa"/>
+          </w:tcPr>
+          <w:p>
+            <w:pPr>
+              <w:spacing w:line="480" w:lineRule="auto"/>
+              <w:jc w:val="center"/>
+              <w:rPr>
+                <w:rFonts w:ascii="Times New Roman" w:hAnsi="Times New Roman" w:cs="Times New Roman"/>
+                <w:sz w:val="24"/>
+                <w:szCs w:val="24"/>
+              </w:rPr>
+            </w:pPr>
+            <w:r>
+              <w:rPr>
+                <w:rFonts w:ascii="Times New Roman" w:hAnsi="Times New Roman" w:cs="Times New Roman"/>
+                <w:sz w:val="24"/>
+                <w:szCs w:val="24"/>
+              </w:rPr>
+              <w:t>Tension Bearing Holder Part 1</w:t>
+            </w:r>
+          </w:p>
+        </w:tc>
+        <w:tc>
+          <w:tcPr>
+            <w:tcW w:w="3781" w:type="dxa"/>
+          </w:tcPr>
+          <w:p>
+            <w:pPr>
+              <w:spacing w:line="480" w:lineRule="auto"/>
+              <w:jc w:val="center"/>
+              <w:rPr>
+                <w:rFonts w:ascii="Times New Roman" w:hAnsi="Times New Roman" w:cs="Times New Roman"/>
+                <w:sz w:val="24"/>
+                <w:szCs w:val="24"/>
+              </w:rPr>
+            </w:pPr>
+            <w:r>
+              <w:rPr>
+                <w:rFonts w:ascii="Times New Roman" w:hAnsi="Times New Roman" w:cs="Times New Roman"/>
+                <w:noProof/>
+                <w:sz w:val="24"/>
+                <w:szCs w:val="24"/>
+              </w:rPr>
+              <w:drawing>
+                <wp:anchor distT="0" distB="0" distL="114300" distR="114300" simplePos="0" relativeHeight="251694080" behindDoc="1" locked="0" layoutInCell="1" allowOverlap="1" wp14:anchorId="5D070279" wp14:editId="4DB55C9C">
+                  <wp:simplePos x="0" y="0"/>
+                  <wp:positionH relativeFrom="column">
+                    <wp:posOffset>542925</wp:posOffset>
+                  </wp:positionH>
+                  <wp:positionV relativeFrom="paragraph">
+                    <wp:posOffset>117475</wp:posOffset>
+                  </wp:positionV>
+                  <wp:extent cx="905001" cy="943107"/>
+                  <wp:effectExtent l="0" t="0" r="0" b="9525"/>
+                  <wp:wrapTight wrapText="bothSides">
+                    <wp:wrapPolygon edited="0">
+                      <wp:start x="0" y="0"/>
+                      <wp:lineTo x="0" y="21382"/>
+                      <wp:lineTo x="20918" y="21382"/>
+                      <wp:lineTo x="20918" y="0"/>
+                      <wp:lineTo x="0" y="0"/>
+                    </wp:wrapPolygon>
+                  </wp:wrapTight>
+                  <wp:docPr id="18" name="Picture 18" descr="A picture containing athletic game, sport&#10;&#10;Description automatically generated"/>
+                  <wp:cNvGraphicFramePr>
+                    <a:graphicFrameLocks xmlns:a="http://schemas.openxmlformats.org/drawingml/2006/main" noChangeAspect="1"/>
+                  </wp:cNvGraphicFramePr>
+                  <a:graphic xmlns:a="http://schemas.openxmlformats.org/drawingml/2006/main">
+                    <a:graphicData uri="http://schemas.openxmlformats.org/drawingml/2006/picture">
+                      <pic:pic xmlns:pic="http://schemas.openxmlformats.org/drawingml/2006/picture">
+                        <pic:nvPicPr>
+                          <pic:cNvPr id="18" name="Picture 18" descr="A picture containing athletic game, sport&#10;&#10;Description automatically generated"/>
+                          <pic:cNvPicPr/>
+                        </pic:nvPicPr>
+                        <pic:blipFill>
+                          <a:blip r:embed="rId26">
+                            <a:extLst>
+                              <a:ext uri="{28A0092B-C50C-407E-A947-70E740481C1C}">
+                                <a14:useLocalDpi xmlns:a14="http://schemas.microsoft.com/office/drawing/2010/main" val="0"/>
+                              </a:ext>
+                            </a:extLst>
+                          </a:blip>
+                          <a:stretch>
+                            <a:fillRect/>
+                          </a:stretch>
+                        </pic:blipFill>
+                        <pic:spPr>
+                          <a:xfrm>
+                            <a:off x="0" y="0"/>
+                            <a:ext cx="905001" cy="943107"/>
+                          </a:xfrm>
+                          <a:prstGeom prst="rect">
+                            <a:avLst/>
+                          </a:prstGeom>
+                        </pic:spPr>
+                      </pic:pic>
+                    </a:graphicData>
+                  </a:graphic>
+                </wp:anchor>
+              </w:drawing>
+            </w:r>
+          </w:p>
+        </w:tc>
+      </w:tr>
+      <w:tr>
+        <w:trPr>
+          <w:trHeight w:val="2960"/>
+          <w:jc w:val="center"/>
+        </w:trPr>
+        <w:tc>
+          <w:tcPr>
+            <w:tcW w:w="1795" w:type="dxa"/>
+          </w:tcPr>
+          <w:p>
+            <w:pPr>
+              <w:spacing w:line="480" w:lineRule="auto"/>
+              <w:jc w:val="center"/>
+              <w:rPr>
+                <w:rFonts w:ascii="Times New Roman" w:hAnsi="Times New Roman" w:cs="Times New Roman"/>
+                <w:sz w:val="24"/>
+                <w:szCs w:val="24"/>
+              </w:rPr>
+            </w:pPr>
+            <w:r>
+              <w:rPr>
+                <w:rFonts w:ascii="Times New Roman" w:hAnsi="Times New Roman" w:cs="Times New Roman"/>
+                <w:sz w:val="24"/>
+                <w:szCs w:val="24"/>
+              </w:rPr>
+              <w:t>A0006</w:t>
+            </w:r>
+          </w:p>
+        </w:tc>
+        <w:tc>
+          <w:tcPr>
+            <w:tcW w:w="2340" w:type="dxa"/>
+          </w:tcPr>
+          <w:p>
+            <w:pPr>
+              <w:spacing w:line="480" w:lineRule="auto"/>
+              <w:jc w:val="center"/>
+              <w:rPr>
+                <w:rFonts w:ascii="Times New Roman" w:hAnsi="Times New Roman" w:cs="Times New Roman"/>
+                <w:sz w:val="24"/>
+                <w:szCs w:val="24"/>
+              </w:rPr>
+            </w:pPr>
+          </w:p>
+        </w:tc>
+        <w:tc>
+          <w:tcPr>
+            <w:tcW w:w="5040" w:type="dxa"/>
+          </w:tcPr>
+          <w:p>
+            <w:pPr>
+              <w:spacing w:line="480" w:lineRule="auto"/>
+              <w:jc w:val="center"/>
+              <w:rPr>
+                <w:rFonts w:ascii="Times New Roman" w:hAnsi="Times New Roman" w:cs="Times New Roman"/>
+                <w:sz w:val="24"/>
+                <w:szCs w:val="24"/>
+              </w:rPr>
+            </w:pPr>
+            <w:r>
+              <w:rPr>
+                <w:rFonts w:ascii="Times New Roman" w:hAnsi="Times New Roman" w:cs="Times New Roman"/>
+                <w:sz w:val="24"/>
+                <w:szCs w:val="24"/>
+              </w:rPr>
+              <w:t>Tension Bearing</w:t>
+            </w:r>
+            <w:r>
+              <w:rPr>
+                <w:rFonts w:ascii="Times New Roman" w:hAnsi="Times New Roman" w:cs="Times New Roman"/>
+                <w:sz w:val="24"/>
+                <w:szCs w:val="24"/>
+              </w:rPr>
+              <w:t>, 626-2RS</w:t>
+            </w:r>
+          </w:p>
+        </w:tc>
+        <w:tc>
+          <w:tcPr>
+            <w:tcW w:w="3781" w:type="dxa"/>
+          </w:tcPr>
+          <w:p>
+            <w:pPr>
+              <w:spacing w:line="480" w:lineRule="auto"/>
+              <w:jc w:val="center"/>
+              <w:rPr>
+                <w:rFonts w:ascii="Times New Roman" w:hAnsi="Times New Roman" w:cs="Times New Roman"/>
+                <w:sz w:val="24"/>
+                <w:szCs w:val="24"/>
+              </w:rPr>
+            </w:pPr>
+            <w:r>
+              <w:rPr>
+                <w:rFonts w:ascii="Times New Roman" w:hAnsi="Times New Roman" w:cs="Times New Roman"/>
+                <w:noProof/>
+                <w:sz w:val="24"/>
+                <w:szCs w:val="24"/>
+              </w:rPr>
+              <w:drawing>
+                <wp:anchor distT="0" distB="0" distL="114300" distR="114300" simplePos="0" relativeHeight="251695104" behindDoc="1" locked="0" layoutInCell="1" allowOverlap="1" wp14:anchorId="245D46D9" wp14:editId="78267C15">
+                  <wp:simplePos x="0" y="0"/>
+                  <wp:positionH relativeFrom="column">
+                    <wp:posOffset>238125</wp:posOffset>
+                  </wp:positionH>
+                  <wp:positionV relativeFrom="paragraph">
+                    <wp:posOffset>98425</wp:posOffset>
+                  </wp:positionV>
+                  <wp:extent cx="1552574" cy="1676187"/>
+                  <wp:effectExtent l="0" t="0" r="0" b="635"/>
+                  <wp:wrapTight wrapText="bothSides">
+                    <wp:wrapPolygon edited="0">
+                      <wp:start x="0" y="0"/>
+                      <wp:lineTo x="0" y="21363"/>
+                      <wp:lineTo x="21211" y="21363"/>
+                      <wp:lineTo x="21211" y="0"/>
+                      <wp:lineTo x="0" y="0"/>
+                    </wp:wrapPolygon>
+                  </wp:wrapTight>
+                  <wp:docPr id="19" name="Picture 19" descr="A picture containing shape&#10;&#10;Description automatically generated"/>
+                  <wp:cNvGraphicFramePr>
+                    <a:graphicFrameLocks xmlns:a="http://schemas.openxmlformats.org/drawingml/2006/main" noChangeAspect="1"/>
+                  </wp:cNvGraphicFramePr>
+                  <a:graphic xmlns:a="http://schemas.openxmlformats.org/drawingml/2006/main">
+                    <a:graphicData uri="http://schemas.openxmlformats.org/drawingml/2006/picture">
+                      <pic:pic xmlns:pic="http://schemas.openxmlformats.org/drawingml/2006/picture">
+                        <pic:nvPicPr>
+                          <pic:cNvPr id="19" name="Picture 19" descr="A picture containing shape&#10;&#10;Description automatically generated"/>
+                          <pic:cNvPicPr/>
+                        </pic:nvPicPr>
+                        <pic:blipFill>
+                          <a:blip r:embed="rId27">
+                            <a:extLst>
+                              <a:ext uri="{28A0092B-C50C-407E-A947-70E740481C1C}">
+                                <a14:useLocalDpi xmlns:a14="http://schemas.microsoft.com/office/drawing/2010/main" val="0"/>
+                              </a:ext>
+                            </a:extLst>
+                          </a:blip>
+                          <a:stretch>
+                            <a:fillRect/>
+                          </a:stretch>
+                        </pic:blipFill>
+                        <pic:spPr>
+                          <a:xfrm>
+                            <a:off x="0" y="0"/>
+                            <a:ext cx="1552574" cy="1676187"/>
+                          </a:xfrm>
+                          <a:prstGeom prst="rect">
+                            <a:avLst/>
+                          </a:prstGeom>
+                        </pic:spPr>
+                      </pic:pic>
+                    </a:graphicData>
+                  </a:graphic>
+                </wp:anchor>
+              </w:drawing>
+            </w:r>
+          </w:p>
+        </w:tc>
+      </w:tr>
+      <w:tr>
+        <w:trPr>
+          <w:trHeight w:val="3230"/>
+          <w:jc w:val="center"/>
+        </w:trPr>
+        <w:tc>
+          <w:tcPr>
+            <w:tcW w:w="1795" w:type="dxa"/>
+          </w:tcPr>
+          <w:p>
+            <w:pPr>
+              <w:spacing w:line="480" w:lineRule="auto"/>
+              <w:jc w:val="center"/>
+              <w:rPr>
+                <w:rFonts w:ascii="Times New Roman" w:hAnsi="Times New Roman" w:cs="Times New Roman"/>
+                <w:sz w:val="24"/>
+                <w:szCs w:val="24"/>
+              </w:rPr>
+            </w:pPr>
+            <w:r>
+              <w:rPr>
+                <w:rFonts w:ascii="Times New Roman" w:hAnsi="Times New Roman" w:cs="Times New Roman"/>
+                <w:sz w:val="24"/>
+                <w:szCs w:val="24"/>
+              </w:rPr>
+              <w:lastRenderedPageBreak/>
+              <w:t>A0007</w:t>
+            </w:r>
+          </w:p>
+        </w:tc>
+        <w:tc>
+          <w:tcPr>
+            <w:tcW w:w="2340" w:type="dxa"/>
+          </w:tcPr>
+          <w:p>
+            <w:pPr>
+              <w:spacing w:line="480" w:lineRule="auto"/>
+              <w:jc w:val="center"/>
+              <w:rPr>
+                <w:rFonts w:ascii="Times New Roman" w:hAnsi="Times New Roman" w:cs="Times New Roman"/>
+                <w:sz w:val="24"/>
+                <w:szCs w:val="24"/>
+              </w:rPr>
+            </w:pPr>
+          </w:p>
+        </w:tc>
+        <w:tc>
+          <w:tcPr>
+            <w:tcW w:w="5040" w:type="dxa"/>
+          </w:tcPr>
+          <w:p>
+            <w:pPr>
+              <w:spacing w:line="480" w:lineRule="auto"/>
+              <w:jc w:val="center"/>
+              <w:rPr>
+                <w:rFonts w:ascii="Times New Roman" w:hAnsi="Times New Roman" w:cs="Times New Roman"/>
+                <w:sz w:val="24"/>
+                <w:szCs w:val="24"/>
+              </w:rPr>
+            </w:pPr>
+            <w:r>
+              <w:rPr>
+                <w:rFonts w:ascii="Times New Roman" w:hAnsi="Times New Roman" w:cs="Times New Roman"/>
+                <w:sz w:val="24"/>
+                <w:szCs w:val="24"/>
+              </w:rPr>
+              <w:t>Tension Bearing Holder Part 2</w:t>
+            </w:r>
+          </w:p>
+        </w:tc>
+        <w:tc>
+          <w:tcPr>
+            <w:tcW w:w="3781" w:type="dxa"/>
+          </w:tcPr>
+          <w:p>
+            <w:pPr>
+              <w:spacing w:line="480" w:lineRule="auto"/>
+              <w:jc w:val="center"/>
+              <w:rPr>
+                <w:rFonts w:ascii="Times New Roman" w:hAnsi="Times New Roman" w:cs="Times New Roman"/>
+                <w:sz w:val="24"/>
+                <w:szCs w:val="24"/>
+              </w:rPr>
+            </w:pPr>
+            <w:r>
+              <w:rPr>
+                <w:rFonts w:ascii="Times New Roman" w:hAnsi="Times New Roman" w:cs="Times New Roman"/>
+                <w:noProof/>
+                <w:sz w:val="24"/>
+                <w:szCs w:val="24"/>
+              </w:rPr>
+              <w:drawing>
+                <wp:anchor distT="0" distB="0" distL="114300" distR="114300" simplePos="0" relativeHeight="251696128" behindDoc="1" locked="0" layoutInCell="1" allowOverlap="1" wp14:anchorId="3A77C253" wp14:editId="200D5DA8">
+                  <wp:simplePos x="0" y="0"/>
+                  <wp:positionH relativeFrom="column">
+                    <wp:posOffset>285750</wp:posOffset>
+                  </wp:positionH>
+                  <wp:positionV relativeFrom="paragraph">
+                    <wp:posOffset>98425</wp:posOffset>
+                  </wp:positionV>
+                  <wp:extent cx="1561465" cy="1841131"/>
+                  <wp:effectExtent l="0" t="0" r="635" b="6985"/>
+                  <wp:wrapTight wrapText="bothSides">
+                    <wp:wrapPolygon edited="0">
+                      <wp:start x="0" y="0"/>
+                      <wp:lineTo x="0" y="21458"/>
+                      <wp:lineTo x="21345" y="21458"/>
+                      <wp:lineTo x="21345" y="0"/>
+                      <wp:lineTo x="0" y="0"/>
+                    </wp:wrapPolygon>
+                  </wp:wrapTight>
+                  <wp:docPr id="20" name="Picture 20" descr="Diagram, venn diagram&#10;&#10;Description automatically generated"/>
+                  <wp:cNvGraphicFramePr>
+                    <a:graphicFrameLocks xmlns:a="http://schemas.openxmlformats.org/drawingml/2006/main" noChangeAspect="1"/>
+                  </wp:cNvGraphicFramePr>
+                  <a:graphic xmlns:a="http://schemas.openxmlformats.org/drawingml/2006/main">
+                    <a:graphicData uri="http://schemas.openxmlformats.org/drawingml/2006/picture">
+                      <pic:pic xmlns:pic="http://schemas.openxmlformats.org/drawingml/2006/picture">
+                        <pic:nvPicPr>
+                          <pic:cNvPr id="20" name="Picture 20" descr="Diagram, venn diagram&#10;&#10;Description automatically generated"/>
+                          <pic:cNvPicPr/>
+                        </pic:nvPicPr>
+                        <pic:blipFill>
+                          <a:blip r:embed="rId28">
+                            <a:extLst>
+                              <a:ext uri="{28A0092B-C50C-407E-A947-70E740481C1C}">
+                                <a14:useLocalDpi xmlns:a14="http://schemas.microsoft.com/office/drawing/2010/main" val="0"/>
+                              </a:ext>
+                            </a:extLst>
+                          </a:blip>
+                          <a:stretch>
+                            <a:fillRect/>
+                          </a:stretch>
+                        </pic:blipFill>
+                        <pic:spPr>
+                          <a:xfrm>
+                            <a:off x="0" y="0"/>
+                            <a:ext cx="1561465" cy="1841131"/>
+                          </a:xfrm>
+                          <a:prstGeom prst="rect">
+                            <a:avLst/>
+                          </a:prstGeom>
+                        </pic:spPr>
+                      </pic:pic>
+                    </a:graphicData>
+                  </a:graphic>
+                </wp:anchor>
+              </w:drawing>
+            </w:r>
+          </w:p>
+        </w:tc>
+      </w:tr>
+      <w:tr>
+        <w:trPr>
+          <w:jc w:val="center"/>
+        </w:trPr>
+        <w:tc>
+          <w:tcPr>
+            <w:tcW w:w="1795" w:type="dxa"/>
+          </w:tcPr>
+          <w:p>
+            <w:pPr>
+              <w:spacing w:line="480" w:lineRule="auto"/>
+              <w:jc w:val="center"/>
+              <w:rPr>
+                <w:rFonts w:ascii="Times New Roman" w:hAnsi="Times New Roman" w:cs="Times New Roman"/>
+                <w:sz w:val="24"/>
+                <w:szCs w:val="24"/>
+              </w:rPr>
+            </w:pPr>
+          </w:p>
+        </w:tc>
+        <w:tc>
+          <w:tcPr>
+            <w:tcW w:w="2340" w:type="dxa"/>
+          </w:tcPr>
+          <w:p>
+            <w:pPr>
+              <w:spacing w:line="480" w:lineRule="auto"/>
+              <w:jc w:val="center"/>
+              <w:rPr>
+                <w:rFonts w:ascii="Times New Roman" w:hAnsi="Times New Roman" w:cs="Times New Roman"/>
+                <w:sz w:val="24"/>
+                <w:szCs w:val="24"/>
+              </w:rPr>
+            </w:pPr>
+          </w:p>
+        </w:tc>
+        <w:tc>
+          <w:tcPr>
+            <w:tcW w:w="5040" w:type="dxa"/>
+          </w:tcPr>
+          <w:p>
+            <w:pPr>
+              <w:spacing w:line="480" w:lineRule="auto"/>
+              <w:jc w:val="center"/>
+              <w:rPr>
+                <w:rFonts w:ascii="Times New Roman" w:hAnsi="Times New Roman" w:cs="Times New Roman"/>
+                <w:sz w:val="24"/>
+                <w:szCs w:val="24"/>
+              </w:rPr>
+            </w:pPr>
+          </w:p>
+        </w:tc>
+        <w:tc>
+          <w:tcPr>
+            <w:tcW w:w="3781" w:type="dxa"/>
+          </w:tcPr>
+          <w:p>
+            <w:pPr>
+              <w:spacing w:line="480" w:lineRule="auto"/>
+              <w:jc w:val="center"/>
+              <w:rPr>
+                <w:rFonts w:ascii="Times New Roman" w:hAnsi="Times New Roman" w:cs="Times New Roman"/>
+                <w:sz w:val="24"/>
+                <w:szCs w:val="24"/>
+              </w:rPr>
+            </w:pPr>
+          </w:p>
+        </w:tc>
+      </w:tr>
+    </w:tbl>
+    <w:p>
+      <w:pPr>
+        <w:spacing w:line="480" w:lineRule="auto"/>
+        <w:rPr>
+          <w:rFonts w:ascii="Times New Roman" w:hAnsi="Times New Roman" w:cs="Times New Roman"/>
+          <w:sz w:val="24"/>
+          <w:szCs w:val="24"/>
+        </w:rPr>
+      </w:pPr>
     </w:p>
     <w:sectPr>
-      <w:footerReference w:type="default" r:id="rId13"/>
+      <w:footerReference w:type="default" r:id="rId29"/>
       <w:pgSz w:w="12240" w:h="15840"/>
       <w:pgMar w:top="1440" w:right="1440" w:bottom="1440" w:left="1440" w:header="720" w:footer="720" w:gutter="0"/>
       <w:cols w:space="720"/>
@@ -1720,6 +4369,95 @@
 <file path=word/numbering.xml><?xml version="1.0" encoding="utf-8"?>
 <w:numbering xmlns:wpc="http://schemas.microsoft.com/office/word/2010/wordprocessingCanvas" xmlns:cx="http://schemas.microsoft.com/office/drawing/2014/chartex" xmlns:cx1="http://schemas.microsoft.com/office/drawing/2015/9/8/chartex" xmlns:cx2="http://schemas.microsoft.com/office/drawing/2015/10/21/chartex" xmlns:cx3="http://schemas.microsoft.com/office/drawing/2016/5/9/chartex" xmlns:cx4="http://schemas.microsoft.com/office/drawing/2016/5/10/chartex" xmlns:cx5="http://schemas.microsoft.com/office/drawing/2016/5/11/chartex" xmlns:cx6="http://schemas.microsoft.com/office/drawing/2016/5/12/chartex" xmlns:cx7="http://schemas.microsoft.com/office/drawing/2016/5/13/chartex" xmlns:cx8="http://schemas.microsoft.com/office/drawing/2016/5/14/chartex" xmlns:mc="http://schemas.openxmlformats.org/markup-compatibility/2006" xmlns:aink="http://schemas.microsoft.com/office/drawing/2016/ink" xmlns:am3d="http://schemas.microsoft.com/office/drawing/2017/model3d" xmlns:o="urn:schemas-microsoft-com:office:office" xmlns:r="http://schemas.openxmlformats.org/officeDocument/2006/relationships" xmlns:m="http://schemas.openxmlformats.org/officeDocument/2006/math" xmlns:v="urn:schemas-microsoft-com:vml" xmlns:wp14="http://schemas.microsoft.com/office/word/2010/wordprocessingDrawing" xmlns:wp="http://schemas.openxmlformats.org/drawingml/2006/wordprocessingDrawing" xmlns:w10="urn:schemas-microsoft-com:office:word" xmlns:w="http://schemas.openxmlformats.org/wordprocessingml/2006/main" xmlns:w14="http://schemas.microsoft.com/office/word/2010/wordml" xmlns:w15="http://schemas.microsoft.com/office/word/2012/wordml" xmlns:w16cex="http://schemas.microsoft.com/office/word/2018/wordml/cex" xmlns:w16cid="http://schemas.microsoft.com/office/word/2016/wordml/cid" xmlns:w16="http://schemas.microsoft.com/office/word/2018/wordml" xmlns:w16sdtdh="http://schemas.microsoft.com/office/word/2020/wordml/sdtdatahash" xmlns:w16se="http://schemas.microsoft.com/office/word/2015/wordml/symex" xmlns:wpg="http://schemas.microsoft.com/office/word/2010/wordprocessingGroup" xmlns:wpi="http://schemas.microsoft.com/office/word/2010/wordprocessingInk" xmlns:wne="http://schemas.microsoft.com/office/word/2006/wordml" xmlns:wps="http://schemas.microsoft.com/office/word/2010/wordprocessingShape" mc:Ignorable="w14 w15 w16se w16cid w16 w16cex w16sdtdh wp14">
   <w:abstractNum w:abstractNumId="0" w15:restartNumberingAfterBreak="0">
+    <w:nsid w:val="043805E0"/>
+    <w:multiLevelType w:val="hybridMultilevel"/>
+    <w:tmpl w:val="CF4C2192"/>
+    <w:lvl w:ilvl="0" w:tplc="0409000F">
+      <w:start w:val="1"/>
+      <w:numFmt w:val="decimal"/>
+      <w:lvlText w:val="%1."/>
+      <w:lvlJc w:val="left"/>
+      <w:pPr>
+        <w:ind w:left="720" w:hanging="360"/>
+      </w:pPr>
+      <w:rPr>
+        <w:rFonts w:hint="default"/>
+      </w:rPr>
+    </w:lvl>
+    <w:lvl w:ilvl="1" w:tplc="04090019" w:tentative="1">
+      <w:start w:val="1"/>
+      <w:numFmt w:val="lowerLetter"/>
+      <w:lvlText w:val="%2."/>
+      <w:lvlJc w:val="left"/>
+      <w:pPr>
+        <w:ind w:left="1440" w:hanging="360"/>
+      </w:pPr>
+    </w:lvl>
+    <w:lvl w:ilvl="2" w:tplc="0409001B" w:tentative="1">
+      <w:start w:val="1"/>
+      <w:numFmt w:val="lowerRoman"/>
+      <w:lvlText w:val="%3."/>
+      <w:lvlJc w:val="right"/>
+      <w:pPr>
+        <w:ind w:left="2160" w:hanging="180"/>
+      </w:pPr>
+    </w:lvl>
+    <w:lvl w:ilvl="3" w:tplc="0409000F" w:tentative="1">
+      <w:start w:val="1"/>
+      <w:numFmt w:val="decimal"/>
+      <w:lvlText w:val="%4."/>
+      <w:lvlJc w:val="left"/>
+      <w:pPr>
+        <w:ind w:left="2880" w:hanging="360"/>
+      </w:pPr>
+    </w:lvl>
+    <w:lvl w:ilvl="4" w:tplc="04090019" w:tentative="1">
+      <w:start w:val="1"/>
+      <w:numFmt w:val="lowerLetter"/>
+      <w:lvlText w:val="%5."/>
+      <w:lvlJc w:val="left"/>
+      <w:pPr>
+        <w:ind w:left="3600" w:hanging="360"/>
+      </w:pPr>
+    </w:lvl>
+    <w:lvl w:ilvl="5" w:tplc="0409001B" w:tentative="1">
+      <w:start w:val="1"/>
+      <w:numFmt w:val="lowerRoman"/>
+      <w:lvlText w:val="%6."/>
+      <w:lvlJc w:val="right"/>
+      <w:pPr>
+        <w:ind w:left="4320" w:hanging="180"/>
+      </w:pPr>
+    </w:lvl>
+    <w:lvl w:ilvl="6" w:tplc="0409000F" w:tentative="1">
+      <w:start w:val="1"/>
+      <w:numFmt w:val="decimal"/>
+      <w:lvlText w:val="%7."/>
+      <w:lvlJc w:val="left"/>
+      <w:pPr>
+        <w:ind w:left="5040" w:hanging="360"/>
+      </w:pPr>
+    </w:lvl>
+    <w:lvl w:ilvl="7" w:tplc="04090019" w:tentative="1">
+      <w:start w:val="1"/>
+      <w:numFmt w:val="lowerLetter"/>
+      <w:lvlText w:val="%8."/>
+      <w:lvlJc w:val="left"/>
+      <w:pPr>
+        <w:ind w:left="5760" w:hanging="360"/>
+      </w:pPr>
+    </w:lvl>
+    <w:lvl w:ilvl="8" w:tplc="0409001B" w:tentative="1">
+      <w:start w:val="1"/>
+      <w:numFmt w:val="lowerRoman"/>
+      <w:lvlText w:val="%9."/>
+      <w:lvlJc w:val="right"/>
+      <w:pPr>
+        <w:ind w:left="6480" w:hanging="180"/>
+      </w:pPr>
+    </w:lvl>
+  </w:abstractNum>
+  <w:abstractNum w:abstractNumId="1" w15:restartNumberingAfterBreak="0">
     <w:nsid w:val="26444286"/>
     <w:multiLevelType w:val="hybridMultilevel"/>
     <w:tmpl w:val="B4A4945E"/>
@@ -1832,7 +4570,7 @@
       </w:rPr>
     </w:lvl>
   </w:abstractNum>
-  <w:abstractNum w:abstractNumId="1" w15:restartNumberingAfterBreak="0">
+  <w:abstractNum w:abstractNumId="2" w15:restartNumberingAfterBreak="0">
     <w:nsid w:val="290D19CB"/>
     <w:multiLevelType w:val="hybridMultilevel"/>
     <w:tmpl w:val="6A628E4C"/>
@@ -1945,7 +4683,7 @@
       </w:rPr>
     </w:lvl>
   </w:abstractNum>
-  <w:abstractNum w:abstractNumId="2" w15:restartNumberingAfterBreak="0">
+  <w:abstractNum w:abstractNumId="3" w15:restartNumberingAfterBreak="0">
     <w:nsid w:val="7F7A444A"/>
     <w:multiLevelType w:val="hybridMultilevel"/>
     <w:tmpl w:val="21868F78"/>
@@ -2059,13 +4797,16 @@
     </w:lvl>
   </w:abstractNum>
   <w:num w:numId="1">
-    <w:abstractNumId w:val="0"/>
+    <w:abstractNumId w:val="1"/>
   </w:num>
   <w:num w:numId="2">
+    <w:abstractNumId w:val="3"/>
+  </w:num>
+  <w:num w:numId="3">
     <w:abstractNumId w:val="2"/>
   </w:num>
-  <w:num w:numId="3">
-    <w:abstractNumId w:val="1"/>
+  <w:num w:numId="4">
+    <w:abstractNumId w:val="0"/>
   </w:num>
 </w:numbering>
 </file>
@@ -2551,6 +5292,25 @@
       <w:contextualSpacing/>
     </w:pPr>
   </w:style>
+  <w:style w:type="table" w:styleId="TableGrid">
+    <w:name w:val="Table Grid"/>
+    <w:basedOn w:val="TableNormal"/>
+    <w:uiPriority w:val="39"/>
+    <w:rsid w:val="0075153F"/>
+    <w:pPr>
+      <w:spacing w:after="0" w:line="240" w:lineRule="auto"/>
+    </w:pPr>
+    <w:tblPr>
+      <w:tblBorders>
+        <w:top w:val="single" w:sz="4" w:space="0" w:color="auto"/>
+        <w:left w:val="single" w:sz="4" w:space="0" w:color="auto"/>
+        <w:bottom w:val="single" w:sz="4" w:space="0" w:color="auto"/>
+        <w:right w:val="single" w:sz="4" w:space="0" w:color="auto"/>
+        <w:insideH w:val="single" w:sz="4" w:space="0" w:color="auto"/>
+        <w:insideV w:val="single" w:sz="4" w:space="0" w:color="auto"/>
+      </w:tblBorders>
+    </w:tblPr>
+  </w:style>
 </w:styles>
 </file>
 

</xml_diff>